<commit_message>
Added live data harvester with local flask + chrome extension
</commit_message>
<xml_diff>
--- a/data/Phishing Websites Features.docx
+++ b/data/Phishing Websites Features.docx
@@ -1,6 +1,6 @@
 
 <file path=word/document.xml><?xml version="1.0" encoding="utf-8"?>
-<w:document xmlns:wpc="http://schemas.microsoft.com/office/word/2010/wordprocessingCanvas" xmlns:mc="http://schemas.openxmlformats.org/markup-compatibility/2006" xmlns:o="urn:schemas-microsoft-com:office:office" xmlns:r="http://schemas.openxmlformats.org/officeDocument/2006/relationships" xmlns:m="http://schemas.openxmlformats.org/officeDocument/2006/math" xmlns:v="urn:schemas-microsoft-com:vml" xmlns:wp14="http://schemas.microsoft.com/office/word/2010/wordprocessingDrawing" xmlns:wp="http://schemas.openxmlformats.org/drawingml/2006/wordprocessingDrawing" xmlns:w10="urn:schemas-microsoft-com:office:word" xmlns:w="http://schemas.openxmlformats.org/wordprocessingml/2006/main" xmlns:w14="http://schemas.microsoft.com/office/word/2010/wordml" xmlns:wpg="http://schemas.microsoft.com/office/word/2010/wordprocessingGroup" xmlns:wpi="http://schemas.microsoft.com/office/word/2010/wordprocessingInk" xmlns:wne="http://schemas.microsoft.com/office/word/2006/wordml" xmlns:wps="http://schemas.microsoft.com/office/word/2010/wordprocessingShape" mc:Ignorable="w14 wp14">
+<w:document xmlns:wpc="http://schemas.microsoft.com/office/word/2010/wordprocessingCanvas" xmlns:cx="http://schemas.microsoft.com/office/drawing/2014/chartex" xmlns:cx1="http://schemas.microsoft.com/office/drawing/2015/9/8/chartex" xmlns:cx2="http://schemas.microsoft.com/office/drawing/2015/10/21/chartex" xmlns:cx3="http://schemas.microsoft.com/office/drawing/2016/5/9/chartex" xmlns:cx4="http://schemas.microsoft.com/office/drawing/2016/5/10/chartex" xmlns:cx5="http://schemas.microsoft.com/office/drawing/2016/5/11/chartex" xmlns:cx6="http://schemas.microsoft.com/office/drawing/2016/5/12/chartex" xmlns:cx7="http://schemas.microsoft.com/office/drawing/2016/5/13/chartex" xmlns:cx8="http://schemas.microsoft.com/office/drawing/2016/5/14/chartex" xmlns:mc="http://schemas.openxmlformats.org/markup-compatibility/2006" xmlns:aink="http://schemas.microsoft.com/office/drawing/2016/ink" xmlns:am3d="http://schemas.microsoft.com/office/drawing/2017/model3d" xmlns:o="urn:schemas-microsoft-com:office:office" xmlns:oel="http://schemas.microsoft.com/office/2019/extlst" xmlns:r="http://schemas.openxmlformats.org/officeDocument/2006/relationships" xmlns:m="http://schemas.openxmlformats.org/officeDocument/2006/math" xmlns:v="urn:schemas-microsoft-com:vml" xmlns:wp14="http://schemas.microsoft.com/office/word/2010/wordprocessingDrawing" xmlns:wp="http://schemas.openxmlformats.org/drawingml/2006/wordprocessingDrawing" xmlns:w10="urn:schemas-microsoft-com:office:word" xmlns:w="http://schemas.openxmlformats.org/wordprocessingml/2006/main" xmlns:w14="http://schemas.microsoft.com/office/word/2010/wordml" xmlns:w15="http://schemas.microsoft.com/office/word/2012/wordml" xmlns:w16cex="http://schemas.microsoft.com/office/word/2018/wordml/cex" xmlns:w16cid="http://schemas.microsoft.com/office/word/2016/wordml/cid" xmlns:w16="http://schemas.microsoft.com/office/word/2018/wordml" xmlns:w16du="http://schemas.microsoft.com/office/word/2023/wordml/word16du" xmlns:w16sdtdh="http://schemas.microsoft.com/office/word/2020/wordml/sdtdatahash" xmlns:w16se="http://schemas.microsoft.com/office/word/2015/wordml/symex" xmlns:wpg="http://schemas.microsoft.com/office/word/2010/wordprocessingGroup" xmlns:wpi="http://schemas.microsoft.com/office/word/2010/wordprocessingInk" xmlns:wne="http://schemas.microsoft.com/office/word/2006/wordml" xmlns:wps="http://schemas.microsoft.com/office/word/2010/wordprocessingShape" mc:Ignorable="w14 w15 w16se w16cid w16 w16cex w16sdtdh w16du wp14">
   <w:body>
     <w:p>
       <w:pPr>
@@ -188,6 +188,13 @@
                 <w:sz w:val="20"/>
                 <w:szCs w:val="20"/>
               </w:rPr>
+            </w:r>
+            <w:r>
+              <w:rPr>
+                <w:rFonts w:ascii="Times New Roman" w:eastAsia="SimSun" w:hAnsi="Times New Roman" w:cs="Times New Roman"/>
+                <w:sz w:val="20"/>
+                <w:szCs w:val="20"/>
+              </w:rPr>
               <w:fldChar w:fldCharType="separate"/>
             </w:r>
             <w:r>
@@ -315,7 +322,7 @@
                 <w:szCs w:val="20"/>
               </w:rPr>
             </w:pPr>
-            <w:hyperlink r:id="rId7" w:history="1">
+            <w:hyperlink r:id="rId6" w:history="1">
               <w:r>
                 <w:rPr>
                   <w:rFonts w:ascii="Times New Roman" w:eastAsia="SimSun" w:hAnsi="Times New Roman" w:cs="Times New Roman"/>
@@ -423,7 +430,7 @@
                 <w:szCs w:val="20"/>
               </w:rPr>
             </w:pPr>
-            <w:hyperlink r:id="rId8" w:history="1">
+            <w:hyperlink r:id="rId7" w:history="1">
               <w:r>
                 <w:rPr>
                   <w:rFonts w:ascii="Times New Roman" w:eastAsia="SimSun" w:hAnsi="Times New Roman" w:cs="Times New Roman"/>
@@ -646,7 +653,7 @@
         </w:rPr>
         <w:t>If an IP address is used as an alternative of the domain name in the URL, such as “</w:t>
       </w:r>
-      <w:hyperlink r:id="rId9" w:history="1">
+      <w:hyperlink r:id="rId8" w:history="1">
         <w:r>
           <w:rPr>
             <w:rFonts w:eastAsia="SimSun"/>
@@ -668,7 +675,7 @@
         </w:rPr>
         <w:t>”, users can be sure that someone is trying to steal their personal information. Sometimes, the IP address is even transformed into hexadecimal code as shown in the following link “</w:t>
       </w:r>
-      <w:hyperlink r:id="rId10" w:history="1">
+      <w:hyperlink r:id="rId9" w:history="1">
         <w:r>
           <w:rPr>
             <w:rFonts w:eastAsia="SimSun"/>
@@ -899,7 +906,7 @@
           <w:lang w:val="en-AU" w:eastAsia="zh-CN"/>
         </w:rPr>
       </w:pPr>
-      <w:hyperlink r:id="rId11" w:history="1">
+      <w:hyperlink r:id="rId10" w:history="1">
         <w:r>
           <w:rPr>
             <w:rFonts w:eastAsia="SimSun"/>
@@ -1252,8 +1259,6 @@
                   </w:rPr>
                   <m:t>Phishing</m:t>
                 </m:r>
-                <w:bookmarkStart w:id="1" w:name="_GoBack"/>
-                <w:bookmarkEnd w:id="1"/>
               </m:e>
             </m:eqArr>
           </m:e>
@@ -2425,7 +2430,6 @@
           <w:id w:val="-647276131"/>
           <w:citation/>
         </w:sdtPr>
-        <w:sdtEndPr/>
         <w:sdtContent>
           <w:r>
             <w:rPr>
@@ -2501,7 +2505,6 @@
           <w:id w:val="933249389"/>
           <w:citation/>
         </w:sdtPr>
-        <w:sdtEndPr/>
         <w:sdtContent>
           <w:r>
             <w:rPr>
@@ -2565,7 +2568,7 @@
         </w:rPr>
         <w:t xml:space="preserve"> suggest checking the certificate assigned with HTTPS including the extent of the trust certificate issuer, and the certificate age. Certificate Authorities that are consistently listed among the top trustworthy names include: “GeoTrust, </w:t>
       </w:r>
-      <w:hyperlink r:id="rId12" w:history="1">
+      <w:hyperlink r:id="rId11" w:history="1">
         <w:r>
           <w:rPr>
             <w:rFonts w:eastAsia="SimSun"/>
@@ -3483,7 +3486,6 @@
       <w:tblPr>
         <w:tblW w:w="0" w:type="auto"/>
         <w:jc w:val="center"/>
-        <w:tblInd w:w="-1542" w:type="dxa"/>
         <w:tblBorders>
           <w:top w:val="single" w:sz="2" w:space="0" w:color="auto"/>
           <w:left w:val="single" w:sz="2" w:space="0" w:color="auto"/>
@@ -4996,9 +4998,9 @@
           <w:szCs w:val="24"/>
         </w:rPr>
       </w:pPr>
-      <w:bookmarkStart w:id="2" w:name="_Toc314174882"/>
-      <w:bookmarkStart w:id="3" w:name="_Toc384666616"/>
-      <w:bookmarkStart w:id="4" w:name="_Toc412208486"/>
+      <w:bookmarkStart w:id="1" w:name="_Toc314174882"/>
+      <w:bookmarkStart w:id="2" w:name="_Toc384666616"/>
+      <w:bookmarkStart w:id="3" w:name="_Toc412208486"/>
       <w:r>
         <w:rPr>
           <w:rFonts w:asciiTheme="majorBidi" w:eastAsia="SimSun" w:hAnsiTheme="majorBidi"/>
@@ -5009,9 +5011,9 @@
         </w:rPr>
         <w:t>Abnormal Based Features</w:t>
       </w:r>
+      <w:bookmarkEnd w:id="1"/>
       <w:bookmarkEnd w:id="2"/>
       <w:bookmarkEnd w:id="3"/>
-      <w:bookmarkEnd w:id="4"/>
     </w:p>
     <w:p>
       <w:pPr>
@@ -6528,8 +6530,8 @@
           <w:szCs w:val="24"/>
         </w:rPr>
       </w:pPr>
-      <w:bookmarkStart w:id="5" w:name="_Toc384666617"/>
-      <w:bookmarkStart w:id="6" w:name="_Toc412208487"/>
+      <w:bookmarkStart w:id="4" w:name="_Toc384666617"/>
+      <w:bookmarkStart w:id="5" w:name="_Toc412208487"/>
       <w:r>
         <w:rPr>
           <w:rFonts w:asciiTheme="majorBidi" w:eastAsia="SimSun" w:hAnsiTheme="majorBidi"/>
@@ -6540,8 +6542,8 @@
         </w:rPr>
         <w:t>HTML and JavaScript based Features</w:t>
       </w:r>
+      <w:bookmarkEnd w:id="4"/>
       <w:bookmarkEnd w:id="5"/>
-      <w:bookmarkEnd w:id="6"/>
     </w:p>
     <w:p>
       <w:pPr>
@@ -7448,8 +7450,8 @@
           <w:szCs w:val="24"/>
         </w:rPr>
       </w:pPr>
-      <w:bookmarkStart w:id="7" w:name="_Toc384666618"/>
-      <w:bookmarkStart w:id="8" w:name="_Toc412208488"/>
+      <w:bookmarkStart w:id="6" w:name="_Toc384666618"/>
+      <w:bookmarkStart w:id="7" w:name="_Toc412208488"/>
       <w:r>
         <w:rPr>
           <w:rFonts w:asciiTheme="majorBidi" w:eastAsia="SimSun" w:hAnsiTheme="majorBidi"/>
@@ -7460,8 +7462,8 @@
         </w:rPr>
         <w:t>Domain based Features</w:t>
       </w:r>
+      <w:bookmarkEnd w:id="6"/>
       <w:bookmarkEnd w:id="7"/>
-      <w:bookmarkEnd w:id="8"/>
     </w:p>
     <w:p>
       <w:pPr>
@@ -7527,7 +7529,6 @@
           <w:id w:val="-2043359646"/>
           <w:citation/>
         </w:sdtPr>
-        <w:sdtEndPr/>
         <w:sdtContent>
           <w:r>
             <w:rPr>
@@ -7774,7 +7775,6 @@
           <w:id w:val="318542127"/>
           <w:citation/>
         </w:sdtPr>
-        <w:sdtEndPr/>
         <w:sdtContent>
           <w:r>
             <w:rPr>
@@ -7850,7 +7850,6 @@
           <w:id w:val="-718049093"/>
           <w:citation/>
         </w:sdtPr>
-        <w:sdtEndPr/>
         <w:sdtContent>
           <w:r>
             <w:rPr>
@@ -8117,7 +8116,6 @@
           <w:id w:val="1040785312"/>
           <w:citation/>
         </w:sdtPr>
-        <w:sdtEndPr/>
         <w:sdtContent>
           <w:r>
             <w:rPr>
@@ -8627,7 +8625,6 @@
           <w:id w:val="-215737066"/>
           <w:citation/>
         </w:sdtPr>
-        <w:sdtEndPr/>
         <w:sdtContent>
           <w:r>
             <w:rPr>
@@ -8909,7 +8906,6 @@
           <w:id w:val="-119844034"/>
           <w:citation/>
         </w:sdtPr>
-        <w:sdtEndPr/>
         <w:sdtContent>
           <w:r>
             <w:rPr>
@@ -9195,7 +9191,6 @@
           <w:id w:val="2125345798"/>
           <w:citation/>
         </w:sdtPr>
-        <w:sdtEndPr/>
         <w:sdtContent>
           <w:r>
             <w:rPr>
@@ -9271,7 +9266,6 @@
           <w:id w:val="-1466966406"/>
           <w:citation/>
         </w:sdtPr>
-        <w:sdtEndPr/>
         <w:sdtContent>
           <w:r>
             <w:rPr>
@@ -9442,8 +9436,8 @@
 </file>
 
 <file path=word/numbering.xml><?xml version="1.0" encoding="utf-8"?>
-<w:numbering xmlns:wpc="http://schemas.microsoft.com/office/word/2010/wordprocessingCanvas" xmlns:mc="http://schemas.openxmlformats.org/markup-compatibility/2006" xmlns:o="urn:schemas-microsoft-com:office:office" xmlns:r="http://schemas.openxmlformats.org/officeDocument/2006/relationships" xmlns:m="http://schemas.openxmlformats.org/officeDocument/2006/math" xmlns:v="urn:schemas-microsoft-com:vml" xmlns:wp14="http://schemas.microsoft.com/office/word/2010/wordprocessingDrawing" xmlns:wp="http://schemas.openxmlformats.org/drawingml/2006/wordprocessingDrawing" xmlns:w10="urn:schemas-microsoft-com:office:word" xmlns:w="http://schemas.openxmlformats.org/wordprocessingml/2006/main" xmlns:w14="http://schemas.microsoft.com/office/word/2010/wordml" xmlns:wpg="http://schemas.microsoft.com/office/word/2010/wordprocessingGroup" xmlns:wpi="http://schemas.microsoft.com/office/word/2010/wordprocessingInk" xmlns:wne="http://schemas.microsoft.com/office/word/2006/wordml" xmlns:wps="http://schemas.microsoft.com/office/word/2010/wordprocessingShape" mc:Ignorable="w14 wp14">
-  <w:abstractNum w:abstractNumId="0">
+<w:numbering xmlns:wpc="http://schemas.microsoft.com/office/word/2010/wordprocessingCanvas" xmlns:cx="http://schemas.microsoft.com/office/drawing/2014/chartex" xmlns:cx1="http://schemas.microsoft.com/office/drawing/2015/9/8/chartex" xmlns:cx2="http://schemas.microsoft.com/office/drawing/2015/10/21/chartex" xmlns:cx3="http://schemas.microsoft.com/office/drawing/2016/5/9/chartex" xmlns:cx4="http://schemas.microsoft.com/office/drawing/2016/5/10/chartex" xmlns:cx5="http://schemas.microsoft.com/office/drawing/2016/5/11/chartex" xmlns:cx6="http://schemas.microsoft.com/office/drawing/2016/5/12/chartex" xmlns:cx7="http://schemas.microsoft.com/office/drawing/2016/5/13/chartex" xmlns:cx8="http://schemas.microsoft.com/office/drawing/2016/5/14/chartex" xmlns:mc="http://schemas.openxmlformats.org/markup-compatibility/2006" xmlns:aink="http://schemas.microsoft.com/office/drawing/2016/ink" xmlns:am3d="http://schemas.microsoft.com/office/drawing/2017/model3d" xmlns:o="urn:schemas-microsoft-com:office:office" xmlns:oel="http://schemas.microsoft.com/office/2019/extlst" xmlns:r="http://schemas.openxmlformats.org/officeDocument/2006/relationships" xmlns:m="http://schemas.openxmlformats.org/officeDocument/2006/math" xmlns:v="urn:schemas-microsoft-com:vml" xmlns:wp14="http://schemas.microsoft.com/office/word/2010/wordprocessingDrawing" xmlns:wp="http://schemas.openxmlformats.org/drawingml/2006/wordprocessingDrawing" xmlns:w10="urn:schemas-microsoft-com:office:word" xmlns:w="http://schemas.openxmlformats.org/wordprocessingml/2006/main" xmlns:w14="http://schemas.microsoft.com/office/word/2010/wordml" xmlns:w15="http://schemas.microsoft.com/office/word/2012/wordml" xmlns:w16cex="http://schemas.microsoft.com/office/word/2018/wordml/cex" xmlns:w16cid="http://schemas.microsoft.com/office/word/2016/wordml/cid" xmlns:w16="http://schemas.microsoft.com/office/word/2018/wordml" xmlns:w16du="http://schemas.microsoft.com/office/word/2023/wordml/word16du" xmlns:w16sdtdh="http://schemas.microsoft.com/office/word/2020/wordml/sdtdatahash" xmlns:w16se="http://schemas.microsoft.com/office/word/2015/wordml/symex" xmlns:wpg="http://schemas.microsoft.com/office/word/2010/wordprocessingGroup" xmlns:wpi="http://schemas.microsoft.com/office/word/2010/wordprocessingInk" xmlns:wne="http://schemas.microsoft.com/office/word/2006/wordml" xmlns:wps="http://schemas.microsoft.com/office/word/2010/wordprocessingShape" mc:Ignorable="w14 w15 w16se w16cid w16 w16cex w16sdtdh w16du wp14">
+  <w:abstractNum w:abstractNumId="0" w15:restartNumberingAfterBreak="0">
     <w:nsid w:val="00957686"/>
     <w:multiLevelType w:val="multilevel"/>
     <w:tmpl w:val="931622B8"/>
@@ -9559,7 +9553,7 @@
       </w:rPr>
     </w:lvl>
   </w:abstractNum>
-  <w:abstractNum w:abstractNumId="1">
+  <w:abstractNum w:abstractNumId="1" w15:restartNumberingAfterBreak="0">
     <w:nsid w:val="32CD215A"/>
     <w:multiLevelType w:val="multilevel"/>
     <w:tmpl w:val="F048C35E"/>
@@ -9677,7 +9671,7 @@
       </w:rPr>
     </w:lvl>
   </w:abstractNum>
-  <w:abstractNum w:abstractNumId="2">
+  <w:abstractNum w:abstractNumId="2" w15:restartNumberingAfterBreak="0">
     <w:nsid w:val="3D2440D9"/>
     <w:multiLevelType w:val="hybridMultilevel"/>
     <w:tmpl w:val="9ED6E104"/>
@@ -9763,7 +9757,7 @@
       </w:pPr>
     </w:lvl>
   </w:abstractNum>
-  <w:abstractNum w:abstractNumId="3">
+  <w:abstractNum w:abstractNumId="3" w15:restartNumberingAfterBreak="0">
     <w:nsid w:val="41E9463E"/>
     <w:multiLevelType w:val="multilevel"/>
     <w:tmpl w:val="259A0938"/>
@@ -9881,7 +9875,7 @@
       </w:rPr>
     </w:lvl>
   </w:abstractNum>
-  <w:abstractNum w:abstractNumId="4">
+  <w:abstractNum w:abstractNumId="4" w15:restartNumberingAfterBreak="0">
     <w:nsid w:val="4B762080"/>
     <w:multiLevelType w:val="multilevel"/>
     <w:tmpl w:val="A3F8D398"/>
@@ -9999,7 +9993,7 @@
       </w:rPr>
     </w:lvl>
   </w:abstractNum>
-  <w:abstractNum w:abstractNumId="5">
+  <w:abstractNum w:abstractNumId="5" w15:restartNumberingAfterBreak="0">
     <w:nsid w:val="53971745"/>
     <w:multiLevelType w:val="hybridMultilevel"/>
     <w:tmpl w:val="E7A8B03E"/>
@@ -10085,7 +10079,7 @@
       </w:pPr>
     </w:lvl>
   </w:abstractNum>
-  <w:abstractNum w:abstractNumId="6">
+  <w:abstractNum w:abstractNumId="6" w15:restartNumberingAfterBreak="0">
     <w:nsid w:val="594A278E"/>
     <w:multiLevelType w:val="hybridMultilevel"/>
     <w:tmpl w:val="72164BD6"/>
@@ -10171,32 +10165,32 @@
       </w:pPr>
     </w:lvl>
   </w:abstractNum>
-  <w:num w:numId="1">
+  <w:num w:numId="1" w16cid:durableId="1276667792">
     <w:abstractNumId w:val="6"/>
   </w:num>
-  <w:num w:numId="2">
+  <w:num w:numId="2" w16cid:durableId="715541386">
     <w:abstractNumId w:val="2"/>
   </w:num>
-  <w:num w:numId="3">
+  <w:num w:numId="3" w16cid:durableId="787622622">
     <w:abstractNumId w:val="0"/>
   </w:num>
-  <w:num w:numId="4">
+  <w:num w:numId="4" w16cid:durableId="872883202">
     <w:abstractNumId w:val="1"/>
   </w:num>
-  <w:num w:numId="5">
+  <w:num w:numId="5" w16cid:durableId="1763604570">
     <w:abstractNumId w:val="3"/>
   </w:num>
-  <w:num w:numId="6">
+  <w:num w:numId="6" w16cid:durableId="983654400">
     <w:abstractNumId w:val="4"/>
   </w:num>
-  <w:num w:numId="7">
+  <w:num w:numId="7" w16cid:durableId="722678739">
     <w:abstractNumId w:val="5"/>
   </w:num>
 </w:numbering>
 </file>
 
 <file path=word/styles.xml><?xml version="1.0" encoding="utf-8"?>
-<w:styles xmlns:mc="http://schemas.openxmlformats.org/markup-compatibility/2006" xmlns:r="http://schemas.openxmlformats.org/officeDocument/2006/relationships" xmlns:w="http://schemas.openxmlformats.org/wordprocessingml/2006/main" xmlns:w14="http://schemas.microsoft.com/office/word/2010/wordml" mc:Ignorable="w14">
+<w:styles xmlns:mc="http://schemas.openxmlformats.org/markup-compatibility/2006" xmlns:r="http://schemas.openxmlformats.org/officeDocument/2006/relationships" xmlns:w="http://schemas.openxmlformats.org/wordprocessingml/2006/main" xmlns:w14="http://schemas.microsoft.com/office/word/2010/wordml" xmlns:w15="http://schemas.microsoft.com/office/word/2012/wordml" xmlns:w16cex="http://schemas.microsoft.com/office/word/2018/wordml/cex" xmlns:w16cid="http://schemas.microsoft.com/office/word/2016/wordml/cid" xmlns:w16="http://schemas.microsoft.com/office/word/2018/wordml" xmlns:w16du="http://schemas.microsoft.com/office/word/2023/wordml/word16du" xmlns:w16sdtdh="http://schemas.microsoft.com/office/word/2020/wordml/sdtdatahash" xmlns:w16se="http://schemas.microsoft.com/office/word/2015/wordml/symex" mc:Ignorable="w14 w15 w16se w16cid w16 w16cex w16sdtdh w16du">
   <w:docDefaults>
     <w:rPrDefault>
       <w:rPr>
@@ -10212,145 +10206,383 @@
       </w:pPr>
     </w:pPrDefault>
   </w:docDefaults>
-  <w:latentStyles w:defLockedState="0" w:defUIPriority="99" w:defSemiHidden="1" w:defUnhideWhenUsed="1" w:defQFormat="0" w:count="267">
-    <w:lsdException w:name="Normal" w:semiHidden="0" w:uiPriority="0" w:unhideWhenUsed="0" w:qFormat="1"/>
-    <w:lsdException w:name="heading 1" w:semiHidden="0" w:uiPriority="9" w:unhideWhenUsed="0" w:qFormat="1"/>
-    <w:lsdException w:name="heading 2" w:uiPriority="9" w:qFormat="1"/>
-    <w:lsdException w:name="heading 3" w:uiPriority="9" w:qFormat="1"/>
-    <w:lsdException w:name="heading 4" w:uiPriority="9" w:qFormat="1"/>
-    <w:lsdException w:name="heading 5" w:uiPriority="9" w:qFormat="1"/>
-    <w:lsdException w:name="heading 6" w:uiPriority="9" w:qFormat="1"/>
-    <w:lsdException w:name="heading 7" w:uiPriority="9" w:qFormat="1"/>
-    <w:lsdException w:name="heading 8" w:uiPriority="9" w:qFormat="1"/>
-    <w:lsdException w:name="heading 9" w:uiPriority="9" w:qFormat="1"/>
-    <w:lsdException w:name="toc 1" w:uiPriority="39"/>
-    <w:lsdException w:name="toc 2" w:uiPriority="39"/>
-    <w:lsdException w:name="toc 3" w:uiPriority="39"/>
-    <w:lsdException w:name="toc 4" w:uiPriority="39"/>
-    <w:lsdException w:name="toc 5" w:uiPriority="39"/>
-    <w:lsdException w:name="toc 6" w:uiPriority="39"/>
-    <w:lsdException w:name="toc 7" w:uiPriority="39"/>
-    <w:lsdException w:name="toc 8" w:uiPriority="39"/>
-    <w:lsdException w:name="toc 9" w:uiPriority="39"/>
-    <w:lsdException w:name="caption" w:uiPriority="35" w:qFormat="1"/>
-    <w:lsdException w:name="Title" w:semiHidden="0" w:uiPriority="10" w:unhideWhenUsed="0" w:qFormat="1"/>
-    <w:lsdException w:name="Default Paragraph Font" w:uiPriority="1"/>
-    <w:lsdException w:name="Body Text" w:uiPriority="0"/>
-    <w:lsdException w:name="Subtitle" w:semiHidden="0" w:uiPriority="11" w:unhideWhenUsed="0" w:qFormat="1"/>
-    <w:lsdException w:name="Strong" w:semiHidden="0" w:uiPriority="22" w:unhideWhenUsed="0" w:qFormat="1"/>
-    <w:lsdException w:name="Emphasis" w:semiHidden="0" w:uiPriority="20" w:unhideWhenUsed="0" w:qFormat="1"/>
-    <w:lsdException w:name="Table Grid" w:semiHidden="0" w:uiPriority="59" w:unhideWhenUsed="0"/>
-    <w:lsdException w:name="Placeholder Text" w:unhideWhenUsed="0"/>
-    <w:lsdException w:name="No Spacing" w:semiHidden="0" w:uiPriority="1" w:unhideWhenUsed="0" w:qFormat="1"/>
-    <w:lsdException w:name="Light Shading" w:semiHidden="0" w:uiPriority="60" w:unhideWhenUsed="0"/>
-    <w:lsdException w:name="Light List" w:semiHidden="0" w:uiPriority="61" w:unhideWhenUsed="0"/>
-    <w:lsdException w:name="Light Grid" w:semiHidden="0" w:uiPriority="62" w:unhideWhenUsed="0"/>
-    <w:lsdException w:name="Medium Shading 1" w:semiHidden="0" w:uiPriority="63" w:unhideWhenUsed="0"/>
-    <w:lsdException w:name="Medium Shading 2" w:semiHidden="0" w:uiPriority="64" w:unhideWhenUsed="0"/>
-    <w:lsdException w:name="Medium List 1" w:semiHidden="0" w:uiPriority="65" w:unhideWhenUsed="0"/>
-    <w:lsdException w:name="Medium List 2" w:semiHidden="0" w:uiPriority="66" w:unhideWhenUsed="0"/>
-    <w:lsdException w:name="Medium Grid 1" w:semiHidden="0" w:uiPriority="67" w:unhideWhenUsed="0"/>
-    <w:lsdException w:name="Medium Grid 2" w:semiHidden="0" w:uiPriority="68" w:unhideWhenUsed="0"/>
-    <w:lsdException w:name="Medium Grid 3" w:semiHidden="0" w:uiPriority="69" w:unhideWhenUsed="0"/>
-    <w:lsdException w:name="Dark List" w:semiHidden="0" w:uiPriority="70" w:unhideWhenUsed="0"/>
-    <w:lsdException w:name="Colorful Shading" w:semiHidden="0" w:uiPriority="71" w:unhideWhenUsed="0"/>
-    <w:lsdException w:name="Colorful List" w:semiHidden="0" w:uiPriority="72" w:unhideWhenUsed="0"/>
-    <w:lsdException w:name="Colorful Grid" w:semiHidden="0" w:uiPriority="73" w:unhideWhenUsed="0"/>
-    <w:lsdException w:name="Light Shading Accent 1" w:semiHidden="0" w:uiPriority="60" w:unhideWhenUsed="0"/>
-    <w:lsdException w:name="Light List Accent 1" w:semiHidden="0" w:uiPriority="61" w:unhideWhenUsed="0"/>
-    <w:lsdException w:name="Light Grid Accent 1" w:semiHidden="0" w:uiPriority="62" w:unhideWhenUsed="0"/>
-    <w:lsdException w:name="Medium Shading 1 Accent 1" w:semiHidden="0" w:uiPriority="63" w:unhideWhenUsed="0"/>
-    <w:lsdException w:name="Medium Shading 2 Accent 1" w:semiHidden="0" w:uiPriority="64" w:unhideWhenUsed="0"/>
-    <w:lsdException w:name="Medium List 1 Accent 1" w:semiHidden="0" w:uiPriority="65" w:unhideWhenUsed="0"/>
-    <w:lsdException w:name="Revision" w:unhideWhenUsed="0"/>
-    <w:lsdException w:name="List Paragraph" w:semiHidden="0" w:uiPriority="34" w:unhideWhenUsed="0" w:qFormat="1"/>
-    <w:lsdException w:name="Quote" w:semiHidden="0" w:uiPriority="29" w:unhideWhenUsed="0" w:qFormat="1"/>
-    <w:lsdException w:name="Intense Quote" w:semiHidden="0" w:uiPriority="30" w:unhideWhenUsed="0" w:qFormat="1"/>
-    <w:lsdException w:name="Medium List 2 Accent 1" w:semiHidden="0" w:uiPriority="66" w:unhideWhenUsed="0"/>
-    <w:lsdException w:name="Medium Grid 1 Accent 1" w:semiHidden="0" w:uiPriority="67" w:unhideWhenUsed="0"/>
-    <w:lsdException w:name="Medium Grid 2 Accent 1" w:semiHidden="0" w:uiPriority="68" w:unhideWhenUsed="0"/>
-    <w:lsdException w:name="Medium Grid 3 Accent 1" w:semiHidden="0" w:uiPriority="69" w:unhideWhenUsed="0"/>
-    <w:lsdException w:name="Dark List Accent 1" w:semiHidden="0" w:uiPriority="70" w:unhideWhenUsed="0"/>
-    <w:lsdException w:name="Colorful Shading Accent 1" w:semiHidden="0" w:uiPriority="71" w:unhideWhenUsed="0"/>
-    <w:lsdException w:name="Colorful List Accent 1" w:semiHidden="0" w:uiPriority="72" w:unhideWhenUsed="0"/>
-    <w:lsdException w:name="Colorful Grid Accent 1" w:semiHidden="0" w:uiPriority="73" w:unhideWhenUsed="0"/>
-    <w:lsdException w:name="Light Shading Accent 2" w:semiHidden="0" w:uiPriority="60" w:unhideWhenUsed="0"/>
-    <w:lsdException w:name="Light List Accent 2" w:semiHidden="0" w:uiPriority="61" w:unhideWhenUsed="0"/>
-    <w:lsdException w:name="Light Grid Accent 2" w:semiHidden="0" w:uiPriority="62" w:unhideWhenUsed="0"/>
-    <w:lsdException w:name="Medium Shading 1 Accent 2" w:semiHidden="0" w:uiPriority="63" w:unhideWhenUsed="0"/>
-    <w:lsdException w:name="Medium Shading 2 Accent 2" w:semiHidden="0" w:uiPriority="64" w:unhideWhenUsed="0"/>
-    <w:lsdException w:name="Medium List 1 Accent 2" w:semiHidden="0" w:uiPriority="65" w:unhideWhenUsed="0"/>
-    <w:lsdException w:name="Medium List 2 Accent 2" w:semiHidden="0" w:uiPriority="66" w:unhideWhenUsed="0"/>
-    <w:lsdException w:name="Medium Grid 1 Accent 2" w:semiHidden="0" w:uiPriority="67" w:unhideWhenUsed="0"/>
-    <w:lsdException w:name="Medium Grid 2 Accent 2" w:semiHidden="0" w:uiPriority="68" w:unhideWhenUsed="0"/>
-    <w:lsdException w:name="Medium Grid 3 Accent 2" w:semiHidden="0" w:uiPriority="69" w:unhideWhenUsed="0"/>
-    <w:lsdException w:name="Dark List Accent 2" w:semiHidden="0" w:uiPriority="70" w:unhideWhenUsed="0"/>
-    <w:lsdException w:name="Colorful Shading Accent 2" w:semiHidden="0" w:uiPriority="71" w:unhideWhenUsed="0"/>
-    <w:lsdException w:name="Colorful List Accent 2" w:semiHidden="0" w:uiPriority="72" w:unhideWhenUsed="0"/>
-    <w:lsdException w:name="Colorful Grid Accent 2" w:semiHidden="0" w:uiPriority="73" w:unhideWhenUsed="0"/>
-    <w:lsdException w:name="Light Shading Accent 3" w:semiHidden="0" w:uiPriority="60" w:unhideWhenUsed="0"/>
-    <w:lsdException w:name="Light List Accent 3" w:semiHidden="0" w:uiPriority="61" w:unhideWhenUsed="0"/>
-    <w:lsdException w:name="Light Grid Accent 3" w:semiHidden="0" w:uiPriority="62" w:unhideWhenUsed="0"/>
-    <w:lsdException w:name="Medium Shading 1 Accent 3" w:semiHidden="0" w:uiPriority="63" w:unhideWhenUsed="0"/>
-    <w:lsdException w:name="Medium Shading 2 Accent 3" w:semiHidden="0" w:uiPriority="64" w:unhideWhenUsed="0"/>
-    <w:lsdException w:name="Medium List 1 Accent 3" w:semiHidden="0" w:uiPriority="65" w:unhideWhenUsed="0"/>
-    <w:lsdException w:name="Medium List 2 Accent 3" w:semiHidden="0" w:uiPriority="66" w:unhideWhenUsed="0"/>
-    <w:lsdException w:name="Medium Grid 1 Accent 3" w:semiHidden="0" w:uiPriority="67" w:unhideWhenUsed="0"/>
-    <w:lsdException w:name="Medium Grid 2 Accent 3" w:semiHidden="0" w:uiPriority="68" w:unhideWhenUsed="0"/>
-    <w:lsdException w:name="Medium Grid 3 Accent 3" w:semiHidden="0" w:uiPriority="69" w:unhideWhenUsed="0"/>
-    <w:lsdException w:name="Dark List Accent 3" w:semiHidden="0" w:uiPriority="70" w:unhideWhenUsed="0"/>
-    <w:lsdException w:name="Colorful Shading Accent 3" w:semiHidden="0" w:uiPriority="71" w:unhideWhenUsed="0"/>
-    <w:lsdException w:name="Colorful List Accent 3" w:semiHidden="0" w:uiPriority="72" w:unhideWhenUsed="0"/>
-    <w:lsdException w:name="Colorful Grid Accent 3" w:semiHidden="0" w:uiPriority="73" w:unhideWhenUsed="0"/>
-    <w:lsdException w:name="Light Shading Accent 4" w:semiHidden="0" w:uiPriority="60" w:unhideWhenUsed="0"/>
-    <w:lsdException w:name="Light List Accent 4" w:semiHidden="0" w:uiPriority="61" w:unhideWhenUsed="0"/>
-    <w:lsdException w:name="Light Grid Accent 4" w:semiHidden="0" w:uiPriority="62" w:unhideWhenUsed="0"/>
-    <w:lsdException w:name="Medium Shading 1 Accent 4" w:semiHidden="0" w:uiPriority="63" w:unhideWhenUsed="0"/>
-    <w:lsdException w:name="Medium Shading 2 Accent 4" w:semiHidden="0" w:uiPriority="64" w:unhideWhenUsed="0"/>
-    <w:lsdException w:name="Medium List 1 Accent 4" w:semiHidden="0" w:uiPriority="65" w:unhideWhenUsed="0"/>
-    <w:lsdException w:name="Medium List 2 Accent 4" w:semiHidden="0" w:uiPriority="66" w:unhideWhenUsed="0"/>
-    <w:lsdException w:name="Medium Grid 1 Accent 4" w:semiHidden="0" w:uiPriority="67" w:unhideWhenUsed="0"/>
-    <w:lsdException w:name="Medium Grid 2 Accent 4" w:semiHidden="0" w:uiPriority="68" w:unhideWhenUsed="0"/>
-    <w:lsdException w:name="Medium Grid 3 Accent 4" w:semiHidden="0" w:uiPriority="69" w:unhideWhenUsed="0"/>
-    <w:lsdException w:name="Dark List Accent 4" w:semiHidden="0" w:uiPriority="70" w:unhideWhenUsed="0"/>
-    <w:lsdException w:name="Colorful Shading Accent 4" w:semiHidden="0" w:uiPriority="71" w:unhideWhenUsed="0"/>
-    <w:lsdException w:name="Colorful List Accent 4" w:semiHidden="0" w:uiPriority="72" w:unhideWhenUsed="0"/>
-    <w:lsdException w:name="Colorful Grid Accent 4" w:semiHidden="0" w:uiPriority="73" w:unhideWhenUsed="0"/>
-    <w:lsdException w:name="Light Shading Accent 5" w:semiHidden="0" w:uiPriority="60" w:unhideWhenUsed="0"/>
-    <w:lsdException w:name="Light List Accent 5" w:semiHidden="0" w:uiPriority="61" w:unhideWhenUsed="0"/>
-    <w:lsdException w:name="Light Grid Accent 5" w:semiHidden="0" w:uiPriority="62" w:unhideWhenUsed="0"/>
-    <w:lsdException w:name="Medium Shading 1 Accent 5" w:semiHidden="0" w:uiPriority="63" w:unhideWhenUsed="0"/>
-    <w:lsdException w:name="Medium Shading 2 Accent 5" w:semiHidden="0" w:uiPriority="64" w:unhideWhenUsed="0"/>
-    <w:lsdException w:name="Medium List 1 Accent 5" w:semiHidden="0" w:uiPriority="65" w:unhideWhenUsed="0"/>
-    <w:lsdException w:name="Medium List 2 Accent 5" w:semiHidden="0" w:uiPriority="66" w:unhideWhenUsed="0"/>
-    <w:lsdException w:name="Medium Grid 1 Accent 5" w:semiHidden="0" w:uiPriority="67" w:unhideWhenUsed="0"/>
-    <w:lsdException w:name="Medium Grid 2 Accent 5" w:semiHidden="0" w:uiPriority="68" w:unhideWhenUsed="0"/>
-    <w:lsdException w:name="Medium Grid 3 Accent 5" w:semiHidden="0" w:uiPriority="69" w:unhideWhenUsed="0"/>
-    <w:lsdException w:name="Dark List Accent 5" w:semiHidden="0" w:uiPriority="70" w:unhideWhenUsed="0"/>
-    <w:lsdException w:name="Colorful Shading Accent 5" w:semiHidden="0" w:uiPriority="71" w:unhideWhenUsed="0"/>
-    <w:lsdException w:name="Colorful List Accent 5" w:semiHidden="0" w:uiPriority="72" w:unhideWhenUsed="0"/>
-    <w:lsdException w:name="Colorful Grid Accent 5" w:semiHidden="0" w:uiPriority="73" w:unhideWhenUsed="0"/>
-    <w:lsdException w:name="Light Shading Accent 6" w:semiHidden="0" w:uiPriority="60" w:unhideWhenUsed="0"/>
-    <w:lsdException w:name="Light List Accent 6" w:semiHidden="0" w:uiPriority="61" w:unhideWhenUsed="0"/>
-    <w:lsdException w:name="Light Grid Accent 6" w:semiHidden="0" w:uiPriority="62" w:unhideWhenUsed="0"/>
-    <w:lsdException w:name="Medium Shading 1 Accent 6" w:semiHidden="0" w:uiPriority="63" w:unhideWhenUsed="0"/>
-    <w:lsdException w:name="Medium Shading 2 Accent 6" w:semiHidden="0" w:uiPriority="64" w:unhideWhenUsed="0"/>
-    <w:lsdException w:name="Medium List 1 Accent 6" w:semiHidden="0" w:uiPriority="65" w:unhideWhenUsed="0"/>
-    <w:lsdException w:name="Medium List 2 Accent 6" w:semiHidden="0" w:uiPriority="66" w:unhideWhenUsed="0"/>
-    <w:lsdException w:name="Medium Grid 1 Accent 6" w:semiHidden="0" w:uiPriority="67" w:unhideWhenUsed="0"/>
-    <w:lsdException w:name="Medium Grid 2 Accent 6" w:semiHidden="0" w:uiPriority="68" w:unhideWhenUsed="0"/>
-    <w:lsdException w:name="Medium Grid 3 Accent 6" w:semiHidden="0" w:uiPriority="69" w:unhideWhenUsed="0"/>
-    <w:lsdException w:name="Dark List Accent 6" w:semiHidden="0" w:uiPriority="70" w:unhideWhenUsed="0"/>
-    <w:lsdException w:name="Colorful Shading Accent 6" w:semiHidden="0" w:uiPriority="71" w:unhideWhenUsed="0"/>
-    <w:lsdException w:name="Colorful List Accent 6" w:semiHidden="0" w:uiPriority="72" w:unhideWhenUsed="0"/>
-    <w:lsdException w:name="Colorful Grid Accent 6" w:semiHidden="0" w:uiPriority="73" w:unhideWhenUsed="0"/>
-    <w:lsdException w:name="Subtle Emphasis" w:semiHidden="0" w:uiPriority="19" w:unhideWhenUsed="0" w:qFormat="1"/>
-    <w:lsdException w:name="Intense Emphasis" w:semiHidden="0" w:uiPriority="21" w:unhideWhenUsed="0" w:qFormat="1"/>
-    <w:lsdException w:name="Subtle Reference" w:semiHidden="0" w:uiPriority="31" w:unhideWhenUsed="0" w:qFormat="1"/>
-    <w:lsdException w:name="Intense Reference" w:semiHidden="0" w:uiPriority="32" w:unhideWhenUsed="0" w:qFormat="1"/>
-    <w:lsdException w:name="Book Title" w:semiHidden="0" w:uiPriority="33" w:unhideWhenUsed="0" w:qFormat="1"/>
-    <w:lsdException w:name="Bibliography" w:uiPriority="37"/>
-    <w:lsdException w:name="TOC Heading" w:uiPriority="39" w:qFormat="1"/>
+  <w:latentStyles w:defLockedState="0" w:defUIPriority="99" w:defSemiHidden="0" w:defUnhideWhenUsed="0" w:defQFormat="0" w:count="376">
+    <w:lsdException w:name="Normal" w:uiPriority="0" w:qFormat="1"/>
+    <w:lsdException w:name="heading 1" w:uiPriority="9" w:qFormat="1"/>
+    <w:lsdException w:name="heading 2" w:semiHidden="1" w:uiPriority="9" w:unhideWhenUsed="1" w:qFormat="1"/>
+    <w:lsdException w:name="heading 3" w:semiHidden="1" w:uiPriority="9" w:unhideWhenUsed="1" w:qFormat="1"/>
+    <w:lsdException w:name="heading 4" w:semiHidden="1" w:uiPriority="9" w:unhideWhenUsed="1" w:qFormat="1"/>
+    <w:lsdException w:name="heading 5" w:semiHidden="1" w:uiPriority="9" w:unhideWhenUsed="1" w:qFormat="1"/>
+    <w:lsdException w:name="heading 6" w:semiHidden="1" w:uiPriority="9" w:unhideWhenUsed="1" w:qFormat="1"/>
+    <w:lsdException w:name="heading 7" w:semiHidden="1" w:uiPriority="9" w:unhideWhenUsed="1" w:qFormat="1"/>
+    <w:lsdException w:name="heading 8" w:semiHidden="1" w:uiPriority="9" w:unhideWhenUsed="1" w:qFormat="1"/>
+    <w:lsdException w:name="heading 9" w:semiHidden="1" w:uiPriority="9" w:unhideWhenUsed="1" w:qFormat="1"/>
+    <w:lsdException w:name="index 1" w:semiHidden="1" w:unhideWhenUsed="1"/>
+    <w:lsdException w:name="index 2" w:semiHidden="1" w:unhideWhenUsed="1"/>
+    <w:lsdException w:name="index 3" w:semiHidden="1" w:unhideWhenUsed="1"/>
+    <w:lsdException w:name="index 4" w:semiHidden="1" w:unhideWhenUsed="1"/>
+    <w:lsdException w:name="index 5" w:semiHidden="1" w:unhideWhenUsed="1"/>
+    <w:lsdException w:name="index 6" w:semiHidden="1" w:unhideWhenUsed="1"/>
+    <w:lsdException w:name="index 7" w:semiHidden="1" w:unhideWhenUsed="1"/>
+    <w:lsdException w:name="index 8" w:semiHidden="1" w:unhideWhenUsed="1"/>
+    <w:lsdException w:name="index 9" w:semiHidden="1" w:unhideWhenUsed="1"/>
+    <w:lsdException w:name="toc 1" w:semiHidden="1" w:uiPriority="39" w:unhideWhenUsed="1"/>
+    <w:lsdException w:name="toc 2" w:semiHidden="1" w:uiPriority="39" w:unhideWhenUsed="1"/>
+    <w:lsdException w:name="toc 3" w:semiHidden="1" w:uiPriority="39" w:unhideWhenUsed="1"/>
+    <w:lsdException w:name="toc 4" w:semiHidden="1" w:uiPriority="39" w:unhideWhenUsed="1"/>
+    <w:lsdException w:name="toc 5" w:semiHidden="1" w:uiPriority="39" w:unhideWhenUsed="1"/>
+    <w:lsdException w:name="toc 6" w:semiHidden="1" w:uiPriority="39" w:unhideWhenUsed="1"/>
+    <w:lsdException w:name="toc 7" w:semiHidden="1" w:uiPriority="39" w:unhideWhenUsed="1"/>
+    <w:lsdException w:name="toc 8" w:semiHidden="1" w:uiPriority="39" w:unhideWhenUsed="1"/>
+    <w:lsdException w:name="toc 9" w:semiHidden="1" w:uiPriority="39" w:unhideWhenUsed="1"/>
+    <w:lsdException w:name="Normal Indent" w:semiHidden="1" w:unhideWhenUsed="1"/>
+    <w:lsdException w:name="footnote text" w:semiHidden="1" w:unhideWhenUsed="1"/>
+    <w:lsdException w:name="annotation text" w:semiHidden="1" w:unhideWhenUsed="1"/>
+    <w:lsdException w:name="header" w:semiHidden="1" w:unhideWhenUsed="1"/>
+    <w:lsdException w:name="footer" w:semiHidden="1" w:unhideWhenUsed="1"/>
+    <w:lsdException w:name="index heading" w:semiHidden="1" w:unhideWhenUsed="1"/>
+    <w:lsdException w:name="caption" w:semiHidden="1" w:uiPriority="35" w:unhideWhenUsed="1" w:qFormat="1"/>
+    <w:lsdException w:name="table of figures" w:semiHidden="1" w:unhideWhenUsed="1"/>
+    <w:lsdException w:name="envelope address" w:semiHidden="1" w:unhideWhenUsed="1"/>
+    <w:lsdException w:name="envelope return" w:semiHidden="1" w:unhideWhenUsed="1"/>
+    <w:lsdException w:name="footnote reference" w:semiHidden="1" w:unhideWhenUsed="1"/>
+    <w:lsdException w:name="annotation reference" w:semiHidden="1" w:unhideWhenUsed="1"/>
+    <w:lsdException w:name="line number" w:semiHidden="1" w:unhideWhenUsed="1"/>
+    <w:lsdException w:name="page number" w:semiHidden="1" w:unhideWhenUsed="1"/>
+    <w:lsdException w:name="endnote reference" w:semiHidden="1" w:unhideWhenUsed="1"/>
+    <w:lsdException w:name="endnote text" w:semiHidden="1" w:unhideWhenUsed="1"/>
+    <w:lsdException w:name="table of authorities" w:semiHidden="1" w:unhideWhenUsed="1"/>
+    <w:lsdException w:name="macro" w:semiHidden="1" w:unhideWhenUsed="1"/>
+    <w:lsdException w:name="toa heading" w:semiHidden="1" w:unhideWhenUsed="1"/>
+    <w:lsdException w:name="List" w:semiHidden="1" w:unhideWhenUsed="1"/>
+    <w:lsdException w:name="List Bullet" w:semiHidden="1" w:unhideWhenUsed="1"/>
+    <w:lsdException w:name="List Number" w:semiHidden="1" w:unhideWhenUsed="1"/>
+    <w:lsdException w:name="List 2" w:semiHidden="1" w:unhideWhenUsed="1"/>
+    <w:lsdException w:name="List 3" w:semiHidden="1" w:unhideWhenUsed="1"/>
+    <w:lsdException w:name="List 4" w:semiHidden="1" w:unhideWhenUsed="1"/>
+    <w:lsdException w:name="List 5" w:semiHidden="1" w:unhideWhenUsed="1"/>
+    <w:lsdException w:name="List Bullet 2" w:semiHidden="1" w:unhideWhenUsed="1"/>
+    <w:lsdException w:name="List Bullet 3" w:semiHidden="1" w:unhideWhenUsed="1"/>
+    <w:lsdException w:name="List Bullet 4" w:semiHidden="1" w:unhideWhenUsed="1"/>
+    <w:lsdException w:name="List Bullet 5" w:semiHidden="1" w:unhideWhenUsed="1"/>
+    <w:lsdException w:name="List Number 2" w:semiHidden="1" w:unhideWhenUsed="1"/>
+    <w:lsdException w:name="List Number 3" w:semiHidden="1" w:unhideWhenUsed="1"/>
+    <w:lsdException w:name="List Number 4" w:semiHidden="1" w:unhideWhenUsed="1"/>
+    <w:lsdException w:name="List Number 5" w:semiHidden="1" w:unhideWhenUsed="1"/>
+    <w:lsdException w:name="Title" w:uiPriority="10" w:qFormat="1"/>
+    <w:lsdException w:name="Closing" w:semiHidden="1" w:unhideWhenUsed="1"/>
+    <w:lsdException w:name="Signature" w:semiHidden="1" w:unhideWhenUsed="1"/>
+    <w:lsdException w:name="Default Paragraph Font" w:semiHidden="1" w:uiPriority="1" w:unhideWhenUsed="1"/>
+    <w:lsdException w:name="Body Text" w:semiHidden="1" w:uiPriority="0" w:unhideWhenUsed="1"/>
+    <w:lsdException w:name="Body Text Indent" w:semiHidden="1" w:unhideWhenUsed="1"/>
+    <w:lsdException w:name="List Continue" w:semiHidden="1" w:unhideWhenUsed="1"/>
+    <w:lsdException w:name="List Continue 2" w:semiHidden="1" w:unhideWhenUsed="1"/>
+    <w:lsdException w:name="List Continue 3" w:semiHidden="1" w:unhideWhenUsed="1"/>
+    <w:lsdException w:name="List Continue 4" w:semiHidden="1" w:unhideWhenUsed="1"/>
+    <w:lsdException w:name="List Continue 5" w:semiHidden="1" w:unhideWhenUsed="1"/>
+    <w:lsdException w:name="Message Header" w:semiHidden="1" w:unhideWhenUsed="1"/>
+    <w:lsdException w:name="Subtitle" w:uiPriority="11" w:qFormat="1"/>
+    <w:lsdException w:name="Salutation" w:semiHidden="1" w:unhideWhenUsed="1"/>
+    <w:lsdException w:name="Date" w:semiHidden="1" w:unhideWhenUsed="1"/>
+    <w:lsdException w:name="Body Text First Indent" w:semiHidden="1" w:unhideWhenUsed="1"/>
+    <w:lsdException w:name="Body Text First Indent 2" w:semiHidden="1" w:unhideWhenUsed="1"/>
+    <w:lsdException w:name="Note Heading" w:semiHidden="1" w:unhideWhenUsed="1"/>
+    <w:lsdException w:name="Body Text 2" w:semiHidden="1" w:unhideWhenUsed="1"/>
+    <w:lsdException w:name="Body Text 3" w:semiHidden="1" w:unhideWhenUsed="1"/>
+    <w:lsdException w:name="Body Text Indent 2" w:semiHidden="1" w:unhideWhenUsed="1"/>
+    <w:lsdException w:name="Body Text Indent 3" w:semiHidden="1" w:unhideWhenUsed="1"/>
+    <w:lsdException w:name="Block Text" w:semiHidden="1" w:unhideWhenUsed="1"/>
+    <w:lsdException w:name="Hyperlink" w:semiHidden="1" w:unhideWhenUsed="1"/>
+    <w:lsdException w:name="FollowedHyperlink" w:semiHidden="1" w:unhideWhenUsed="1"/>
+    <w:lsdException w:name="Strong" w:uiPriority="22" w:qFormat="1"/>
+    <w:lsdException w:name="Emphasis" w:uiPriority="20" w:qFormat="1"/>
+    <w:lsdException w:name="Document Map" w:semiHidden="1" w:unhideWhenUsed="1"/>
+    <w:lsdException w:name="Plain Text" w:semiHidden="1" w:unhideWhenUsed="1"/>
+    <w:lsdException w:name="E-mail Signature" w:semiHidden="1" w:unhideWhenUsed="1"/>
+    <w:lsdException w:name="HTML Top of Form" w:semiHidden="1" w:unhideWhenUsed="1"/>
+    <w:lsdException w:name="HTML Bottom of Form" w:semiHidden="1" w:unhideWhenUsed="1"/>
+    <w:lsdException w:name="Normal (Web)" w:semiHidden="1" w:unhideWhenUsed="1"/>
+    <w:lsdException w:name="HTML Acronym" w:semiHidden="1" w:unhideWhenUsed="1"/>
+    <w:lsdException w:name="HTML Address" w:semiHidden="1" w:unhideWhenUsed="1"/>
+    <w:lsdException w:name="HTML Cite" w:semiHidden="1" w:unhideWhenUsed="1"/>
+    <w:lsdException w:name="HTML Code" w:semiHidden="1" w:unhideWhenUsed="1"/>
+    <w:lsdException w:name="HTML Definition" w:semiHidden="1" w:unhideWhenUsed="1"/>
+    <w:lsdException w:name="HTML Keyboard" w:semiHidden="1" w:unhideWhenUsed="1"/>
+    <w:lsdException w:name="HTML Preformatted" w:semiHidden="1" w:unhideWhenUsed="1"/>
+    <w:lsdException w:name="HTML Sample" w:semiHidden="1" w:unhideWhenUsed="1"/>
+    <w:lsdException w:name="HTML Typewriter" w:semiHidden="1" w:unhideWhenUsed="1"/>
+    <w:lsdException w:name="HTML Variable" w:semiHidden="1" w:unhideWhenUsed="1"/>
+    <w:lsdException w:name="Normal Table" w:semiHidden="1" w:unhideWhenUsed="1"/>
+    <w:lsdException w:name="annotation subject" w:semiHidden="1" w:unhideWhenUsed="1"/>
+    <w:lsdException w:name="No List" w:semiHidden="1" w:unhideWhenUsed="1"/>
+    <w:lsdException w:name="Outline List 1" w:semiHidden="1" w:unhideWhenUsed="1"/>
+    <w:lsdException w:name="Outline List 2" w:semiHidden="1" w:unhideWhenUsed="1"/>
+    <w:lsdException w:name="Outline List 3" w:semiHidden="1" w:unhideWhenUsed="1"/>
+    <w:lsdException w:name="Table Simple 1" w:semiHidden="1" w:unhideWhenUsed="1"/>
+    <w:lsdException w:name="Table Simple 2" w:semiHidden="1" w:unhideWhenUsed="1"/>
+    <w:lsdException w:name="Table Simple 3" w:semiHidden="1" w:unhideWhenUsed="1"/>
+    <w:lsdException w:name="Table Classic 1" w:semiHidden="1" w:unhideWhenUsed="1"/>
+    <w:lsdException w:name="Table Classic 2" w:semiHidden="1" w:unhideWhenUsed="1"/>
+    <w:lsdException w:name="Table Classic 3" w:semiHidden="1" w:unhideWhenUsed="1"/>
+    <w:lsdException w:name="Table Classic 4" w:semiHidden="1" w:unhideWhenUsed="1"/>
+    <w:lsdException w:name="Table Colorful 1" w:semiHidden="1" w:unhideWhenUsed="1"/>
+    <w:lsdException w:name="Table Colorful 2" w:semiHidden="1" w:unhideWhenUsed="1"/>
+    <w:lsdException w:name="Table Colorful 3" w:semiHidden="1" w:unhideWhenUsed="1"/>
+    <w:lsdException w:name="Table Columns 1" w:semiHidden="1" w:unhideWhenUsed="1"/>
+    <w:lsdException w:name="Table Columns 2" w:semiHidden="1" w:unhideWhenUsed="1"/>
+    <w:lsdException w:name="Table Columns 3" w:semiHidden="1" w:unhideWhenUsed="1"/>
+    <w:lsdException w:name="Table Columns 4" w:semiHidden="1" w:unhideWhenUsed="1"/>
+    <w:lsdException w:name="Table Columns 5" w:semiHidden="1" w:unhideWhenUsed="1"/>
+    <w:lsdException w:name="Table Grid 1" w:semiHidden="1" w:unhideWhenUsed="1"/>
+    <w:lsdException w:name="Table Grid 2" w:semiHidden="1" w:unhideWhenUsed="1"/>
+    <w:lsdException w:name="Table Grid 3" w:semiHidden="1" w:unhideWhenUsed="1"/>
+    <w:lsdException w:name="Table Grid 4" w:semiHidden="1" w:unhideWhenUsed="1"/>
+    <w:lsdException w:name="Table Grid 5" w:semiHidden="1" w:unhideWhenUsed="1"/>
+    <w:lsdException w:name="Table Grid 6" w:semiHidden="1" w:unhideWhenUsed="1"/>
+    <w:lsdException w:name="Table Grid 7" w:semiHidden="1" w:unhideWhenUsed="1"/>
+    <w:lsdException w:name="Table Grid 8" w:semiHidden="1" w:unhideWhenUsed="1"/>
+    <w:lsdException w:name="Table List 1" w:semiHidden="1" w:unhideWhenUsed="1"/>
+    <w:lsdException w:name="Table List 2" w:semiHidden="1" w:unhideWhenUsed="1"/>
+    <w:lsdException w:name="Table List 3" w:semiHidden="1" w:unhideWhenUsed="1"/>
+    <w:lsdException w:name="Table List 4" w:semiHidden="1" w:unhideWhenUsed="1"/>
+    <w:lsdException w:name="Table List 5" w:semiHidden="1" w:unhideWhenUsed="1"/>
+    <w:lsdException w:name="Table List 6" w:semiHidden="1" w:unhideWhenUsed="1"/>
+    <w:lsdException w:name="Table List 7" w:semiHidden="1" w:unhideWhenUsed="1"/>
+    <w:lsdException w:name="Table List 8" w:semiHidden="1" w:unhideWhenUsed="1"/>
+    <w:lsdException w:name="Table 3D effects 1" w:semiHidden="1" w:unhideWhenUsed="1"/>
+    <w:lsdException w:name="Table 3D effects 2" w:semiHidden="1" w:unhideWhenUsed="1"/>
+    <w:lsdException w:name="Table 3D effects 3" w:semiHidden="1" w:unhideWhenUsed="1"/>
+    <w:lsdException w:name="Table Contemporary" w:semiHidden="1" w:unhideWhenUsed="1"/>
+    <w:lsdException w:name="Table Elegant" w:semiHidden="1" w:unhideWhenUsed="1"/>
+    <w:lsdException w:name="Table Professional" w:semiHidden="1" w:unhideWhenUsed="1"/>
+    <w:lsdException w:name="Table Subtle 1" w:semiHidden="1" w:unhideWhenUsed="1"/>
+    <w:lsdException w:name="Table Subtle 2" w:semiHidden="1" w:unhideWhenUsed="1"/>
+    <w:lsdException w:name="Table Web 1" w:semiHidden="1" w:unhideWhenUsed="1"/>
+    <w:lsdException w:name="Table Web 2" w:semiHidden="1" w:unhideWhenUsed="1"/>
+    <w:lsdException w:name="Table Web 3" w:semiHidden="1" w:unhideWhenUsed="1"/>
+    <w:lsdException w:name="Balloon Text" w:semiHidden="1" w:unhideWhenUsed="1"/>
+    <w:lsdException w:name="Table Grid" w:uiPriority="59"/>
+    <w:lsdException w:name="Table Theme" w:semiHidden="1" w:unhideWhenUsed="1"/>
+    <w:lsdException w:name="Placeholder Text" w:semiHidden="1"/>
+    <w:lsdException w:name="No Spacing" w:uiPriority="1" w:qFormat="1"/>
+    <w:lsdException w:name="Light Shading" w:uiPriority="60"/>
+    <w:lsdException w:name="Light List" w:uiPriority="61"/>
+    <w:lsdException w:name="Light Grid" w:uiPriority="62"/>
+    <w:lsdException w:name="Medium Shading 1" w:uiPriority="63"/>
+    <w:lsdException w:name="Medium Shading 2" w:uiPriority="64"/>
+    <w:lsdException w:name="Medium List 1" w:uiPriority="65"/>
+    <w:lsdException w:name="Medium List 2" w:uiPriority="66"/>
+    <w:lsdException w:name="Medium Grid 1" w:uiPriority="67"/>
+    <w:lsdException w:name="Medium Grid 2" w:uiPriority="68"/>
+    <w:lsdException w:name="Medium Grid 3" w:uiPriority="69"/>
+    <w:lsdException w:name="Dark List" w:uiPriority="70"/>
+    <w:lsdException w:name="Colorful Shading" w:uiPriority="71"/>
+    <w:lsdException w:name="Colorful List" w:uiPriority="72"/>
+    <w:lsdException w:name="Colorful Grid" w:uiPriority="73"/>
+    <w:lsdException w:name="Light Shading Accent 1" w:uiPriority="60"/>
+    <w:lsdException w:name="Light List Accent 1" w:uiPriority="61"/>
+    <w:lsdException w:name="Light Grid Accent 1" w:uiPriority="62"/>
+    <w:lsdException w:name="Medium Shading 1 Accent 1" w:uiPriority="63"/>
+    <w:lsdException w:name="Medium Shading 2 Accent 1" w:uiPriority="64"/>
+    <w:lsdException w:name="Medium List 1 Accent 1" w:uiPriority="65"/>
+    <w:lsdException w:name="Revision" w:semiHidden="1"/>
+    <w:lsdException w:name="List Paragraph" w:uiPriority="34" w:qFormat="1"/>
+    <w:lsdException w:name="Quote" w:uiPriority="29" w:qFormat="1"/>
+    <w:lsdException w:name="Intense Quote" w:uiPriority="30" w:qFormat="1"/>
+    <w:lsdException w:name="Medium List 2 Accent 1" w:uiPriority="66"/>
+    <w:lsdException w:name="Medium Grid 1 Accent 1" w:uiPriority="67"/>
+    <w:lsdException w:name="Medium Grid 2 Accent 1" w:uiPriority="68"/>
+    <w:lsdException w:name="Medium Grid 3 Accent 1" w:uiPriority="69"/>
+    <w:lsdException w:name="Dark List Accent 1" w:uiPriority="70"/>
+    <w:lsdException w:name="Colorful Shading Accent 1" w:uiPriority="71"/>
+    <w:lsdException w:name="Colorful List Accent 1" w:uiPriority="72"/>
+    <w:lsdException w:name="Colorful Grid Accent 1" w:uiPriority="73"/>
+    <w:lsdException w:name="Light Shading Accent 2" w:uiPriority="60"/>
+    <w:lsdException w:name="Light List Accent 2" w:uiPriority="61"/>
+    <w:lsdException w:name="Light Grid Accent 2" w:uiPriority="62"/>
+    <w:lsdException w:name="Medium Shading 1 Accent 2" w:uiPriority="63"/>
+    <w:lsdException w:name="Medium Shading 2 Accent 2" w:uiPriority="64"/>
+    <w:lsdException w:name="Medium List 1 Accent 2" w:uiPriority="65"/>
+    <w:lsdException w:name="Medium List 2 Accent 2" w:uiPriority="66"/>
+    <w:lsdException w:name="Medium Grid 1 Accent 2" w:uiPriority="67"/>
+    <w:lsdException w:name="Medium Grid 2 Accent 2" w:uiPriority="68"/>
+    <w:lsdException w:name="Medium Grid 3 Accent 2" w:uiPriority="69"/>
+    <w:lsdException w:name="Dark List Accent 2" w:uiPriority="70"/>
+    <w:lsdException w:name="Colorful Shading Accent 2" w:uiPriority="71"/>
+    <w:lsdException w:name="Colorful List Accent 2" w:uiPriority="72"/>
+    <w:lsdException w:name="Colorful Grid Accent 2" w:uiPriority="73"/>
+    <w:lsdException w:name="Light Shading Accent 3" w:uiPriority="60"/>
+    <w:lsdException w:name="Light List Accent 3" w:uiPriority="61"/>
+    <w:lsdException w:name="Light Grid Accent 3" w:uiPriority="62"/>
+    <w:lsdException w:name="Medium Shading 1 Accent 3" w:uiPriority="63"/>
+    <w:lsdException w:name="Medium Shading 2 Accent 3" w:uiPriority="64"/>
+    <w:lsdException w:name="Medium List 1 Accent 3" w:uiPriority="65"/>
+    <w:lsdException w:name="Medium List 2 Accent 3" w:uiPriority="66"/>
+    <w:lsdException w:name="Medium Grid 1 Accent 3" w:uiPriority="67"/>
+    <w:lsdException w:name="Medium Grid 2 Accent 3" w:uiPriority="68"/>
+    <w:lsdException w:name="Medium Grid 3 Accent 3" w:uiPriority="69"/>
+    <w:lsdException w:name="Dark List Accent 3" w:uiPriority="70"/>
+    <w:lsdException w:name="Colorful Shading Accent 3" w:uiPriority="71"/>
+    <w:lsdException w:name="Colorful List Accent 3" w:uiPriority="72"/>
+    <w:lsdException w:name="Colorful Grid Accent 3" w:uiPriority="73"/>
+    <w:lsdException w:name="Light Shading Accent 4" w:uiPriority="60"/>
+    <w:lsdException w:name="Light List Accent 4" w:uiPriority="61"/>
+    <w:lsdException w:name="Light Grid Accent 4" w:uiPriority="62"/>
+    <w:lsdException w:name="Medium Shading 1 Accent 4" w:uiPriority="63"/>
+    <w:lsdException w:name="Medium Shading 2 Accent 4" w:uiPriority="64"/>
+    <w:lsdException w:name="Medium List 1 Accent 4" w:uiPriority="65"/>
+    <w:lsdException w:name="Medium List 2 Accent 4" w:uiPriority="66"/>
+    <w:lsdException w:name="Medium Grid 1 Accent 4" w:uiPriority="67"/>
+    <w:lsdException w:name="Medium Grid 2 Accent 4" w:uiPriority="68"/>
+    <w:lsdException w:name="Medium Grid 3 Accent 4" w:uiPriority="69"/>
+    <w:lsdException w:name="Dark List Accent 4" w:uiPriority="70"/>
+    <w:lsdException w:name="Colorful Shading Accent 4" w:uiPriority="71"/>
+    <w:lsdException w:name="Colorful List Accent 4" w:uiPriority="72"/>
+    <w:lsdException w:name="Colorful Grid Accent 4" w:uiPriority="73"/>
+    <w:lsdException w:name="Light Shading Accent 5" w:uiPriority="60"/>
+    <w:lsdException w:name="Light List Accent 5" w:uiPriority="61"/>
+    <w:lsdException w:name="Light Grid Accent 5" w:uiPriority="62"/>
+    <w:lsdException w:name="Medium Shading 1 Accent 5" w:uiPriority="63"/>
+    <w:lsdException w:name="Medium Shading 2 Accent 5" w:uiPriority="64"/>
+    <w:lsdException w:name="Medium List 1 Accent 5" w:uiPriority="65"/>
+    <w:lsdException w:name="Medium List 2 Accent 5" w:uiPriority="66"/>
+    <w:lsdException w:name="Medium Grid 1 Accent 5" w:uiPriority="67"/>
+    <w:lsdException w:name="Medium Grid 2 Accent 5" w:uiPriority="68"/>
+    <w:lsdException w:name="Medium Grid 3 Accent 5" w:uiPriority="69"/>
+    <w:lsdException w:name="Dark List Accent 5" w:uiPriority="70"/>
+    <w:lsdException w:name="Colorful Shading Accent 5" w:uiPriority="71"/>
+    <w:lsdException w:name="Colorful List Accent 5" w:uiPriority="72"/>
+    <w:lsdException w:name="Colorful Grid Accent 5" w:uiPriority="73"/>
+    <w:lsdException w:name="Light Shading Accent 6" w:uiPriority="60"/>
+    <w:lsdException w:name="Light List Accent 6" w:uiPriority="61"/>
+    <w:lsdException w:name="Light Grid Accent 6" w:uiPriority="62"/>
+    <w:lsdException w:name="Medium Shading 1 Accent 6" w:uiPriority="63"/>
+    <w:lsdException w:name="Medium Shading 2 Accent 6" w:uiPriority="64"/>
+    <w:lsdException w:name="Medium List 1 Accent 6" w:uiPriority="65"/>
+    <w:lsdException w:name="Medium List 2 Accent 6" w:uiPriority="66"/>
+    <w:lsdException w:name="Medium Grid 1 Accent 6" w:uiPriority="67"/>
+    <w:lsdException w:name="Medium Grid 2 Accent 6" w:uiPriority="68"/>
+    <w:lsdException w:name="Medium Grid 3 Accent 6" w:uiPriority="69"/>
+    <w:lsdException w:name="Dark List Accent 6" w:uiPriority="70"/>
+    <w:lsdException w:name="Colorful Shading Accent 6" w:uiPriority="71"/>
+    <w:lsdException w:name="Colorful List Accent 6" w:uiPriority="72"/>
+    <w:lsdException w:name="Colorful Grid Accent 6" w:uiPriority="73"/>
+    <w:lsdException w:name="Subtle Emphasis" w:uiPriority="19" w:qFormat="1"/>
+    <w:lsdException w:name="Intense Emphasis" w:uiPriority="21" w:qFormat="1"/>
+    <w:lsdException w:name="Subtle Reference" w:uiPriority="31" w:qFormat="1"/>
+    <w:lsdException w:name="Intense Reference" w:uiPriority="32" w:qFormat="1"/>
+    <w:lsdException w:name="Book Title" w:uiPriority="33" w:qFormat="1"/>
+    <w:lsdException w:name="Bibliography" w:semiHidden="1" w:uiPriority="37" w:unhideWhenUsed="1"/>
+    <w:lsdException w:name="TOC Heading" w:semiHidden="1" w:uiPriority="39" w:unhideWhenUsed="1" w:qFormat="1"/>
+    <w:lsdException w:name="Plain Table 1" w:uiPriority="41"/>
+    <w:lsdException w:name="Plain Table 2" w:uiPriority="42"/>
+    <w:lsdException w:name="Plain Table 3" w:uiPriority="43"/>
+    <w:lsdException w:name="Plain Table 4" w:uiPriority="44"/>
+    <w:lsdException w:name="Plain Table 5" w:uiPriority="45"/>
+    <w:lsdException w:name="Grid Table Light" w:uiPriority="40"/>
+    <w:lsdException w:name="Grid Table 1 Light" w:uiPriority="46"/>
+    <w:lsdException w:name="Grid Table 2" w:uiPriority="47"/>
+    <w:lsdException w:name="Grid Table 3" w:uiPriority="48"/>
+    <w:lsdException w:name="Grid Table 4" w:uiPriority="49"/>
+    <w:lsdException w:name="Grid Table 5 Dark" w:uiPriority="50"/>
+    <w:lsdException w:name="Grid Table 6 Colorful" w:uiPriority="51"/>
+    <w:lsdException w:name="Grid Table 7 Colorful" w:uiPriority="52"/>
+    <w:lsdException w:name="Grid Table 1 Light Accent 1" w:uiPriority="46"/>
+    <w:lsdException w:name="Grid Table 2 Accent 1" w:uiPriority="47"/>
+    <w:lsdException w:name="Grid Table 3 Accent 1" w:uiPriority="48"/>
+    <w:lsdException w:name="Grid Table 4 Accent 1" w:uiPriority="49"/>
+    <w:lsdException w:name="Grid Table 5 Dark Accent 1" w:uiPriority="50"/>
+    <w:lsdException w:name="Grid Table 6 Colorful Accent 1" w:uiPriority="51"/>
+    <w:lsdException w:name="Grid Table 7 Colorful Accent 1" w:uiPriority="52"/>
+    <w:lsdException w:name="Grid Table 1 Light Accent 2" w:uiPriority="46"/>
+    <w:lsdException w:name="Grid Table 2 Accent 2" w:uiPriority="47"/>
+    <w:lsdException w:name="Grid Table 3 Accent 2" w:uiPriority="48"/>
+    <w:lsdException w:name="Grid Table 4 Accent 2" w:uiPriority="49"/>
+    <w:lsdException w:name="Grid Table 5 Dark Accent 2" w:uiPriority="50"/>
+    <w:lsdException w:name="Grid Table 6 Colorful Accent 2" w:uiPriority="51"/>
+    <w:lsdException w:name="Grid Table 7 Colorful Accent 2" w:uiPriority="52"/>
+    <w:lsdException w:name="Grid Table 1 Light Accent 3" w:uiPriority="46"/>
+    <w:lsdException w:name="Grid Table 2 Accent 3" w:uiPriority="47"/>
+    <w:lsdException w:name="Grid Table 3 Accent 3" w:uiPriority="48"/>
+    <w:lsdException w:name="Grid Table 4 Accent 3" w:uiPriority="49"/>
+    <w:lsdException w:name="Grid Table 5 Dark Accent 3" w:uiPriority="50"/>
+    <w:lsdException w:name="Grid Table 6 Colorful Accent 3" w:uiPriority="51"/>
+    <w:lsdException w:name="Grid Table 7 Colorful Accent 3" w:uiPriority="52"/>
+    <w:lsdException w:name="Grid Table 1 Light Accent 4" w:uiPriority="46"/>
+    <w:lsdException w:name="Grid Table 2 Accent 4" w:uiPriority="47"/>
+    <w:lsdException w:name="Grid Table 3 Accent 4" w:uiPriority="48"/>
+    <w:lsdException w:name="Grid Table 4 Accent 4" w:uiPriority="49"/>
+    <w:lsdException w:name="Grid Table 5 Dark Accent 4" w:uiPriority="50"/>
+    <w:lsdException w:name="Grid Table 6 Colorful Accent 4" w:uiPriority="51"/>
+    <w:lsdException w:name="Grid Table 7 Colorful Accent 4" w:uiPriority="52"/>
+    <w:lsdException w:name="Grid Table 1 Light Accent 5" w:uiPriority="46"/>
+    <w:lsdException w:name="Grid Table 2 Accent 5" w:uiPriority="47"/>
+    <w:lsdException w:name="Grid Table 3 Accent 5" w:uiPriority="48"/>
+    <w:lsdException w:name="Grid Table 4 Accent 5" w:uiPriority="49"/>
+    <w:lsdException w:name="Grid Table 5 Dark Accent 5" w:uiPriority="50"/>
+    <w:lsdException w:name="Grid Table 6 Colorful Accent 5" w:uiPriority="51"/>
+    <w:lsdException w:name="Grid Table 7 Colorful Accent 5" w:uiPriority="52"/>
+    <w:lsdException w:name="Grid Table 1 Light Accent 6" w:uiPriority="46"/>
+    <w:lsdException w:name="Grid Table 2 Accent 6" w:uiPriority="47"/>
+    <w:lsdException w:name="Grid Table 3 Accent 6" w:uiPriority="48"/>
+    <w:lsdException w:name="Grid Table 4 Accent 6" w:uiPriority="49"/>
+    <w:lsdException w:name="Grid Table 5 Dark Accent 6" w:uiPriority="50"/>
+    <w:lsdException w:name="Grid Table 6 Colorful Accent 6" w:uiPriority="51"/>
+    <w:lsdException w:name="Grid Table 7 Colorful Accent 6" w:uiPriority="52"/>
+    <w:lsdException w:name="List Table 1 Light" w:uiPriority="46"/>
+    <w:lsdException w:name="List Table 2" w:uiPriority="47"/>
+    <w:lsdException w:name="List Table 3" w:uiPriority="48"/>
+    <w:lsdException w:name="List Table 4" w:uiPriority="49"/>
+    <w:lsdException w:name="List Table 5 Dark" w:uiPriority="50"/>
+    <w:lsdException w:name="List Table 6 Colorful" w:uiPriority="51"/>
+    <w:lsdException w:name="List Table 7 Colorful" w:uiPriority="52"/>
+    <w:lsdException w:name="List Table 1 Light Accent 1" w:uiPriority="46"/>
+    <w:lsdException w:name="List Table 2 Accent 1" w:uiPriority="47"/>
+    <w:lsdException w:name="List Table 3 Accent 1" w:uiPriority="48"/>
+    <w:lsdException w:name="List Table 4 Accent 1" w:uiPriority="49"/>
+    <w:lsdException w:name="List Table 5 Dark Accent 1" w:uiPriority="50"/>
+    <w:lsdException w:name="List Table 6 Colorful Accent 1" w:uiPriority="51"/>
+    <w:lsdException w:name="List Table 7 Colorful Accent 1" w:uiPriority="52"/>
+    <w:lsdException w:name="List Table 1 Light Accent 2" w:uiPriority="46"/>
+    <w:lsdException w:name="List Table 2 Accent 2" w:uiPriority="47"/>
+    <w:lsdException w:name="List Table 3 Accent 2" w:uiPriority="48"/>
+    <w:lsdException w:name="List Table 4 Accent 2" w:uiPriority="49"/>
+    <w:lsdException w:name="List Table 5 Dark Accent 2" w:uiPriority="50"/>
+    <w:lsdException w:name="List Table 6 Colorful Accent 2" w:uiPriority="51"/>
+    <w:lsdException w:name="List Table 7 Colorful Accent 2" w:uiPriority="52"/>
+    <w:lsdException w:name="List Table 1 Light Accent 3" w:uiPriority="46"/>
+    <w:lsdException w:name="List Table 2 Accent 3" w:uiPriority="47"/>
+    <w:lsdException w:name="List Table 3 Accent 3" w:uiPriority="48"/>
+    <w:lsdException w:name="List Table 4 Accent 3" w:uiPriority="49"/>
+    <w:lsdException w:name="List Table 5 Dark Accent 3" w:uiPriority="50"/>
+    <w:lsdException w:name="List Table 6 Colorful Accent 3" w:uiPriority="51"/>
+    <w:lsdException w:name="List Table 7 Colorful Accent 3" w:uiPriority="52"/>
+    <w:lsdException w:name="List Table 1 Light Accent 4" w:uiPriority="46"/>
+    <w:lsdException w:name="List Table 2 Accent 4" w:uiPriority="47"/>
+    <w:lsdException w:name="List Table 3 Accent 4" w:uiPriority="48"/>
+    <w:lsdException w:name="List Table 4 Accent 4" w:uiPriority="49"/>
+    <w:lsdException w:name="List Table 5 Dark Accent 4" w:uiPriority="50"/>
+    <w:lsdException w:name="List Table 6 Colorful Accent 4" w:uiPriority="51"/>
+    <w:lsdException w:name="List Table 7 Colorful Accent 4" w:uiPriority="52"/>
+    <w:lsdException w:name="List Table 1 Light Accent 5" w:uiPriority="46"/>
+    <w:lsdException w:name="List Table 2 Accent 5" w:uiPriority="47"/>
+    <w:lsdException w:name="List Table 3 Accent 5" w:uiPriority="48"/>
+    <w:lsdException w:name="List Table 4 Accent 5" w:uiPriority="49"/>
+    <w:lsdException w:name="List Table 5 Dark Accent 5" w:uiPriority="50"/>
+    <w:lsdException w:name="List Table 6 Colorful Accent 5" w:uiPriority="51"/>
+    <w:lsdException w:name="List Table 7 Colorful Accent 5" w:uiPriority="52"/>
+    <w:lsdException w:name="List Table 1 Light Accent 6" w:uiPriority="46"/>
+    <w:lsdException w:name="List Table 2 Accent 6" w:uiPriority="47"/>
+    <w:lsdException w:name="List Table 3 Accent 6" w:uiPriority="48"/>
+    <w:lsdException w:name="List Table 4 Accent 6" w:uiPriority="49"/>
+    <w:lsdException w:name="List Table 5 Dark Accent 6" w:uiPriority="50"/>
+    <w:lsdException w:name="List Table 6 Colorful Accent 6" w:uiPriority="51"/>
+    <w:lsdException w:name="List Table 7 Colorful Accent 6" w:uiPriority="52"/>
+    <w:lsdException w:name="Mention" w:semiHidden="1" w:unhideWhenUsed="1"/>
+    <w:lsdException w:name="Smart Hyperlink" w:semiHidden="1" w:unhideWhenUsed="1"/>
+    <w:lsdException w:name="Hashtag" w:semiHidden="1" w:unhideWhenUsed="1"/>
+    <w:lsdException w:name="Unresolved Mention" w:semiHidden="1" w:unhideWhenUsed="1"/>
+    <w:lsdException w:name="Smart Link" w:semiHidden="1" w:unhideWhenUsed="1"/>
   </w:latentStyles>
   <w:style w:type="paragraph" w:default="1" w:styleId="Normal">
     <w:name w:val="Normal"/>
@@ -10411,471 +10643,6 @@
   <w:style w:type="character" w:default="1" w:styleId="DefaultParagraphFont">
     <w:name w:val="Default Paragraph Font"/>
     <w:uiPriority w:val="1"/>
-    <w:semiHidden/>
-    <w:unhideWhenUsed/>
-  </w:style>
-  <w:style w:type="table" w:default="1" w:styleId="TableNormal">
-    <w:name w:val="Normal Table"/>
-    <w:uiPriority w:val="99"/>
-    <w:semiHidden/>
-    <w:unhideWhenUsed/>
-    <w:tblPr>
-      <w:tblInd w:w="0" w:type="dxa"/>
-      <w:tblCellMar>
-        <w:top w:w="0" w:type="dxa"/>
-        <w:left w:w="108" w:type="dxa"/>
-        <w:bottom w:w="0" w:type="dxa"/>
-        <w:right w:w="108" w:type="dxa"/>
-      </w:tblCellMar>
-    </w:tblPr>
-  </w:style>
-  <w:style w:type="numbering" w:default="1" w:styleId="NoList">
-    <w:name w:val="No List"/>
-    <w:uiPriority w:val="99"/>
-    <w:semiHidden/>
-    <w:unhideWhenUsed/>
-  </w:style>
-  <w:style w:type="character" w:customStyle="1" w:styleId="Heading3Char">
-    <w:name w:val="Heading 3 Char"/>
-    <w:basedOn w:val="DefaultParagraphFont"/>
-    <w:link w:val="Heading3"/>
-    <w:uiPriority w:val="9"/>
-    <w:rsid w:val="00FA337D"/>
-    <w:rPr>
-      <w:rFonts w:asciiTheme="majorHAnsi" w:eastAsiaTheme="majorEastAsia" w:hAnsiTheme="majorHAnsi" w:cstheme="majorBidi"/>
-      <w:b/>
-      <w:bCs/>
-      <w:color w:val="4F81BD" w:themeColor="accent1"/>
-      <w:lang w:val="en-US"/>
-    </w:rPr>
-  </w:style>
-  <w:style w:type="character" w:customStyle="1" w:styleId="Heading4Char">
-    <w:name w:val="Heading 4 Char"/>
-    <w:basedOn w:val="DefaultParagraphFont"/>
-    <w:link w:val="Heading4"/>
-    <w:uiPriority w:val="9"/>
-    <w:rsid w:val="00FA337D"/>
-    <w:rPr>
-      <w:rFonts w:asciiTheme="majorHAnsi" w:eastAsiaTheme="majorEastAsia" w:hAnsiTheme="majorHAnsi" w:cstheme="majorBidi"/>
-      <w:b/>
-      <w:bCs/>
-      <w:i/>
-      <w:iCs/>
-      <w:color w:val="4F81BD" w:themeColor="accent1"/>
-      <w:sz w:val="24"/>
-      <w:lang w:val="en-US"/>
-    </w:rPr>
-  </w:style>
-  <w:style w:type="paragraph" w:customStyle="1" w:styleId="Default">
-    <w:name w:val="Default"/>
-    <w:rsid w:val="00FA337D"/>
-    <w:pPr>
-      <w:autoSpaceDE w:val="0"/>
-      <w:autoSpaceDN w:val="0"/>
-      <w:adjustRightInd w:val="0"/>
-      <w:spacing w:after="0" w:line="240" w:lineRule="auto"/>
-    </w:pPr>
-    <w:rPr>
-      <w:rFonts w:ascii="Times New Roman" w:eastAsiaTheme="minorEastAsia" w:hAnsi="Times New Roman" w:cs="Times New Roman"/>
-      <w:color w:val="000000"/>
-      <w:sz w:val="24"/>
-      <w:szCs w:val="24"/>
-      <w:lang w:val="en-US"/>
-    </w:rPr>
-  </w:style>
-  <w:style w:type="paragraph" w:styleId="Caption">
-    <w:name w:val="caption"/>
-    <w:basedOn w:val="Normal"/>
-    <w:next w:val="Normal"/>
-    <w:link w:val="CaptionChar"/>
-    <w:uiPriority w:val="35"/>
-    <w:unhideWhenUsed/>
-    <w:qFormat/>
-    <w:rsid w:val="00FA337D"/>
-    <w:pPr>
-      <w:spacing w:line="240" w:lineRule="auto"/>
-    </w:pPr>
-    <w:rPr>
-      <w:b/>
-      <w:bCs/>
-      <w:color w:val="4F81BD" w:themeColor="accent1"/>
-      <w:sz w:val="18"/>
-      <w:szCs w:val="18"/>
-    </w:rPr>
-  </w:style>
-  <w:style w:type="paragraph" w:customStyle="1" w:styleId="IEEETableCell">
-    <w:name w:val="IEEE Table Cell"/>
-    <w:basedOn w:val="Normal"/>
-    <w:rsid w:val="00FA337D"/>
-    <w:pPr>
-      <w:adjustRightInd w:val="0"/>
-      <w:snapToGrid w:val="0"/>
-      <w:spacing w:after="0" w:line="240" w:lineRule="auto"/>
-    </w:pPr>
-    <w:rPr>
-      <w:rFonts w:ascii="Times New Roman" w:eastAsia="SimSun" w:hAnsi="Times New Roman" w:cs="Times New Roman"/>
-      <w:sz w:val="18"/>
-      <w:szCs w:val="24"/>
-      <w:lang w:val="en-AU" w:eastAsia="zh-CN"/>
-    </w:rPr>
-  </w:style>
-  <w:style w:type="character" w:customStyle="1" w:styleId="CaptionChar">
-    <w:name w:val="Caption Char"/>
-    <w:basedOn w:val="DefaultParagraphFont"/>
-    <w:link w:val="Caption"/>
-    <w:uiPriority w:val="35"/>
-    <w:rsid w:val="00FA337D"/>
-    <w:rPr>
-      <w:rFonts w:eastAsiaTheme="minorEastAsia"/>
-      <w:b/>
-      <w:bCs/>
-      <w:color w:val="4F81BD" w:themeColor="accent1"/>
-      <w:sz w:val="18"/>
-      <w:szCs w:val="18"/>
-      <w:lang w:val="en-US"/>
-    </w:rPr>
-  </w:style>
-  <w:style w:type="paragraph" w:styleId="BalloonText">
-    <w:name w:val="Balloon Text"/>
-    <w:basedOn w:val="Normal"/>
-    <w:link w:val="BalloonTextChar"/>
-    <w:uiPriority w:val="99"/>
-    <w:semiHidden/>
-    <w:unhideWhenUsed/>
-    <w:rsid w:val="00FA337D"/>
-    <w:pPr>
-      <w:spacing w:after="0" w:line="240" w:lineRule="auto"/>
-    </w:pPr>
-    <w:rPr>
-      <w:rFonts w:ascii="Tahoma" w:hAnsi="Tahoma" w:cs="Tahoma"/>
-      <w:sz w:val="16"/>
-      <w:szCs w:val="16"/>
-    </w:rPr>
-  </w:style>
-  <w:style w:type="character" w:customStyle="1" w:styleId="BalloonTextChar">
-    <w:name w:val="Balloon Text Char"/>
-    <w:basedOn w:val="DefaultParagraphFont"/>
-    <w:link w:val="BalloonText"/>
-    <w:uiPriority w:val="99"/>
-    <w:semiHidden/>
-    <w:rsid w:val="00FA337D"/>
-    <w:rPr>
-      <w:rFonts w:ascii="Tahoma" w:eastAsiaTheme="minorEastAsia" w:hAnsi="Tahoma" w:cs="Tahoma"/>
-      <w:sz w:val="16"/>
-      <w:szCs w:val="16"/>
-      <w:lang w:val="en-US"/>
-    </w:rPr>
-  </w:style>
-  <w:style w:type="table" w:styleId="TableGrid">
-    <w:name w:val="Table Grid"/>
-    <w:basedOn w:val="TableNormal"/>
-    <w:uiPriority w:val="59"/>
-    <w:rsid w:val="001B666C"/>
-    <w:pPr>
-      <w:spacing w:after="0" w:line="240" w:lineRule="auto"/>
-    </w:pPr>
-    <w:rPr>
-      <w:rFonts w:eastAsiaTheme="minorEastAsia"/>
-      <w:lang w:val="en-US"/>
-    </w:rPr>
-    <w:tblPr>
-      <w:tblBorders>
-        <w:top w:val="single" w:sz="4" w:space="0" w:color="000000" w:themeColor="text1"/>
-        <w:left w:val="single" w:sz="4" w:space="0" w:color="000000" w:themeColor="text1"/>
-        <w:bottom w:val="single" w:sz="4" w:space="0" w:color="000000" w:themeColor="text1"/>
-        <w:right w:val="single" w:sz="4" w:space="0" w:color="000000" w:themeColor="text1"/>
-        <w:insideH w:val="single" w:sz="4" w:space="0" w:color="000000" w:themeColor="text1"/>
-        <w:insideV w:val="single" w:sz="4" w:space="0" w:color="000000" w:themeColor="text1"/>
-      </w:tblBorders>
-    </w:tblPr>
-  </w:style>
-  <w:style w:type="paragraph" w:styleId="Header">
-    <w:name w:val="header"/>
-    <w:basedOn w:val="Normal"/>
-    <w:link w:val="HeaderChar"/>
-    <w:uiPriority w:val="99"/>
-    <w:unhideWhenUsed/>
-    <w:rsid w:val="001B666C"/>
-    <w:pPr>
-      <w:tabs>
-        <w:tab w:val="center" w:pos="4680"/>
-        <w:tab w:val="right" w:pos="9360"/>
-      </w:tabs>
-      <w:spacing w:after="0" w:line="240" w:lineRule="auto"/>
-    </w:pPr>
-  </w:style>
-  <w:style w:type="character" w:customStyle="1" w:styleId="HeaderChar">
-    <w:name w:val="Header Char"/>
-    <w:basedOn w:val="DefaultParagraphFont"/>
-    <w:link w:val="Header"/>
-    <w:uiPriority w:val="99"/>
-    <w:rsid w:val="001B666C"/>
-    <w:rPr>
-      <w:rFonts w:eastAsiaTheme="minorEastAsia"/>
-      <w:lang w:val="en-US"/>
-    </w:rPr>
-  </w:style>
-  <w:style w:type="character" w:styleId="Hyperlink">
-    <w:name w:val="Hyperlink"/>
-    <w:basedOn w:val="DefaultParagraphFont"/>
-    <w:uiPriority w:val="99"/>
-    <w:unhideWhenUsed/>
-    <w:rsid w:val="00E7513B"/>
-    <w:rPr>
-      <w:color w:val="0000FF" w:themeColor="hyperlink"/>
-      <w:u w:val="single"/>
-    </w:rPr>
-  </w:style>
-  <w:style w:type="paragraph" w:styleId="BodyText">
-    <w:name w:val="Body Text"/>
-    <w:basedOn w:val="Normal"/>
-    <w:link w:val="BodyTextChar"/>
-    <w:rsid w:val="00F21452"/>
-    <w:pPr>
-      <w:spacing w:after="0" w:line="228" w:lineRule="auto"/>
-      <w:ind w:firstLine="288"/>
-      <w:jc w:val="both"/>
-    </w:pPr>
-    <w:rPr>
-      <w:rFonts w:ascii="Times New Roman" w:eastAsia="SimSun" w:hAnsi="Times New Roman" w:cs="Times New Roman"/>
-      <w:spacing w:val="-1"/>
-      <w:sz w:val="20"/>
-      <w:szCs w:val="20"/>
-    </w:rPr>
-  </w:style>
-  <w:style w:type="character" w:customStyle="1" w:styleId="BodyTextChar">
-    <w:name w:val="Body Text Char"/>
-    <w:basedOn w:val="DefaultParagraphFont"/>
-    <w:link w:val="BodyText"/>
-    <w:rsid w:val="00F21452"/>
-    <w:rPr>
-      <w:rFonts w:ascii="Times New Roman" w:eastAsia="SimSun" w:hAnsi="Times New Roman" w:cs="Times New Roman"/>
-      <w:spacing w:val="-1"/>
-      <w:sz w:val="20"/>
-      <w:szCs w:val="20"/>
-      <w:lang w:val="en-US"/>
-    </w:rPr>
-  </w:style>
-</w:styles>
-</file>
-
-<file path=word/stylesWithEffects.xml><?xml version="1.0" encoding="utf-8"?>
-<w:styles xmlns:wpc="http://schemas.microsoft.com/office/word/2010/wordprocessingCanvas" xmlns:mc="http://schemas.openxmlformats.org/markup-compatibility/2006" xmlns:o="urn:schemas-microsoft-com:office:office" xmlns:r="http://schemas.openxmlformats.org/officeDocument/2006/relationships" xmlns:m="http://schemas.openxmlformats.org/officeDocument/2006/math" xmlns:v="urn:schemas-microsoft-com:vml" xmlns:wp14="http://schemas.microsoft.com/office/word/2010/wordprocessingDrawing" xmlns:wp="http://schemas.openxmlformats.org/drawingml/2006/wordprocessingDrawing" xmlns:w10="urn:schemas-microsoft-com:office:word" xmlns:w="http://schemas.openxmlformats.org/wordprocessingml/2006/main" xmlns:w14="http://schemas.microsoft.com/office/word/2010/wordml" xmlns:wpg="http://schemas.microsoft.com/office/word/2010/wordprocessingGroup" xmlns:wpi="http://schemas.microsoft.com/office/word/2010/wordprocessingInk" xmlns:wne="http://schemas.microsoft.com/office/word/2006/wordml" xmlns:wps="http://schemas.microsoft.com/office/word/2010/wordprocessingShape" mc:Ignorable="w14 wp14">
-  <w:docDefaults>
-    <w:rPrDefault>
-      <w:rPr>
-        <w:rFonts w:asciiTheme="minorHAnsi" w:eastAsiaTheme="minorHAnsi" w:hAnsiTheme="minorHAnsi" w:cstheme="minorBidi"/>
-        <w:sz w:val="22"/>
-        <w:szCs w:val="22"/>
-        <w:lang w:val="en-GB" w:eastAsia="en-US" w:bidi="ar-SA"/>
-      </w:rPr>
-    </w:rPrDefault>
-    <w:pPrDefault>
-      <w:pPr>
-        <w:spacing w:after="200" w:line="276" w:lineRule="auto"/>
-      </w:pPr>
-    </w:pPrDefault>
-  </w:docDefaults>
-  <w:latentStyles w:defLockedState="0" w:defUIPriority="99" w:defSemiHidden="1" w:defUnhideWhenUsed="1" w:defQFormat="0" w:count="267">
-    <w:lsdException w:name="Normal" w:semiHidden="0" w:uiPriority="0" w:unhideWhenUsed="0" w:qFormat="1"/>
-    <w:lsdException w:name="heading 1" w:semiHidden="0" w:uiPriority="9" w:unhideWhenUsed="0" w:qFormat="1"/>
-    <w:lsdException w:name="heading 2" w:uiPriority="9" w:qFormat="1"/>
-    <w:lsdException w:name="heading 3" w:uiPriority="9" w:qFormat="1"/>
-    <w:lsdException w:name="heading 4" w:uiPriority="9" w:qFormat="1"/>
-    <w:lsdException w:name="heading 5" w:uiPriority="9" w:qFormat="1"/>
-    <w:lsdException w:name="heading 6" w:uiPriority="9" w:qFormat="1"/>
-    <w:lsdException w:name="heading 7" w:uiPriority="9" w:qFormat="1"/>
-    <w:lsdException w:name="heading 8" w:uiPriority="9" w:qFormat="1"/>
-    <w:lsdException w:name="heading 9" w:uiPriority="9" w:qFormat="1"/>
-    <w:lsdException w:name="toc 1" w:uiPriority="39"/>
-    <w:lsdException w:name="toc 2" w:uiPriority="39"/>
-    <w:lsdException w:name="toc 3" w:uiPriority="39"/>
-    <w:lsdException w:name="toc 4" w:uiPriority="39"/>
-    <w:lsdException w:name="toc 5" w:uiPriority="39"/>
-    <w:lsdException w:name="toc 6" w:uiPriority="39"/>
-    <w:lsdException w:name="toc 7" w:uiPriority="39"/>
-    <w:lsdException w:name="toc 8" w:uiPriority="39"/>
-    <w:lsdException w:name="toc 9" w:uiPriority="39"/>
-    <w:lsdException w:name="caption" w:uiPriority="35" w:qFormat="1"/>
-    <w:lsdException w:name="Title" w:semiHidden="0" w:uiPriority="10" w:unhideWhenUsed="0" w:qFormat="1"/>
-    <w:lsdException w:name="Default Paragraph Font" w:uiPriority="1"/>
-    <w:lsdException w:name="Body Text" w:uiPriority="0"/>
-    <w:lsdException w:name="Subtitle" w:semiHidden="0" w:uiPriority="11" w:unhideWhenUsed="0" w:qFormat="1"/>
-    <w:lsdException w:name="Strong" w:semiHidden="0" w:uiPriority="22" w:unhideWhenUsed="0" w:qFormat="1"/>
-    <w:lsdException w:name="Emphasis" w:semiHidden="0" w:uiPriority="20" w:unhideWhenUsed="0" w:qFormat="1"/>
-    <w:lsdException w:name="Table Grid" w:semiHidden="0" w:uiPriority="59" w:unhideWhenUsed="0"/>
-    <w:lsdException w:name="Placeholder Text" w:unhideWhenUsed="0"/>
-    <w:lsdException w:name="No Spacing" w:semiHidden="0" w:uiPriority="1" w:unhideWhenUsed="0" w:qFormat="1"/>
-    <w:lsdException w:name="Light Shading" w:semiHidden="0" w:uiPriority="60" w:unhideWhenUsed="0"/>
-    <w:lsdException w:name="Light List" w:semiHidden="0" w:uiPriority="61" w:unhideWhenUsed="0"/>
-    <w:lsdException w:name="Light Grid" w:semiHidden="0" w:uiPriority="62" w:unhideWhenUsed="0"/>
-    <w:lsdException w:name="Medium Shading 1" w:semiHidden="0" w:uiPriority="63" w:unhideWhenUsed="0"/>
-    <w:lsdException w:name="Medium Shading 2" w:semiHidden="0" w:uiPriority="64" w:unhideWhenUsed="0"/>
-    <w:lsdException w:name="Medium List 1" w:semiHidden="0" w:uiPriority="65" w:unhideWhenUsed="0"/>
-    <w:lsdException w:name="Medium List 2" w:semiHidden="0" w:uiPriority="66" w:unhideWhenUsed="0"/>
-    <w:lsdException w:name="Medium Grid 1" w:semiHidden="0" w:uiPriority="67" w:unhideWhenUsed="0"/>
-    <w:lsdException w:name="Medium Grid 2" w:semiHidden="0" w:uiPriority="68" w:unhideWhenUsed="0"/>
-    <w:lsdException w:name="Medium Grid 3" w:semiHidden="0" w:uiPriority="69" w:unhideWhenUsed="0"/>
-    <w:lsdException w:name="Dark List" w:semiHidden="0" w:uiPriority="70" w:unhideWhenUsed="0"/>
-    <w:lsdException w:name="Colorful Shading" w:semiHidden="0" w:uiPriority="71" w:unhideWhenUsed="0"/>
-    <w:lsdException w:name="Colorful List" w:semiHidden="0" w:uiPriority="72" w:unhideWhenUsed="0"/>
-    <w:lsdException w:name="Colorful Grid" w:semiHidden="0" w:uiPriority="73" w:unhideWhenUsed="0"/>
-    <w:lsdException w:name="Light Shading Accent 1" w:semiHidden="0" w:uiPriority="60" w:unhideWhenUsed="0"/>
-    <w:lsdException w:name="Light List Accent 1" w:semiHidden="0" w:uiPriority="61" w:unhideWhenUsed="0"/>
-    <w:lsdException w:name="Light Grid Accent 1" w:semiHidden="0" w:uiPriority="62" w:unhideWhenUsed="0"/>
-    <w:lsdException w:name="Medium Shading 1 Accent 1" w:semiHidden="0" w:uiPriority="63" w:unhideWhenUsed="0"/>
-    <w:lsdException w:name="Medium Shading 2 Accent 1" w:semiHidden="0" w:uiPriority="64" w:unhideWhenUsed="0"/>
-    <w:lsdException w:name="Medium List 1 Accent 1" w:semiHidden="0" w:uiPriority="65" w:unhideWhenUsed="0"/>
-    <w:lsdException w:name="Revision" w:unhideWhenUsed="0"/>
-    <w:lsdException w:name="List Paragraph" w:semiHidden="0" w:uiPriority="34" w:unhideWhenUsed="0" w:qFormat="1"/>
-    <w:lsdException w:name="Quote" w:semiHidden="0" w:uiPriority="29" w:unhideWhenUsed="0" w:qFormat="1"/>
-    <w:lsdException w:name="Intense Quote" w:semiHidden="0" w:uiPriority="30" w:unhideWhenUsed="0" w:qFormat="1"/>
-    <w:lsdException w:name="Medium List 2 Accent 1" w:semiHidden="0" w:uiPriority="66" w:unhideWhenUsed="0"/>
-    <w:lsdException w:name="Medium Grid 1 Accent 1" w:semiHidden="0" w:uiPriority="67" w:unhideWhenUsed="0"/>
-    <w:lsdException w:name="Medium Grid 2 Accent 1" w:semiHidden="0" w:uiPriority="68" w:unhideWhenUsed="0"/>
-    <w:lsdException w:name="Medium Grid 3 Accent 1" w:semiHidden="0" w:uiPriority="69" w:unhideWhenUsed="0"/>
-    <w:lsdException w:name="Dark List Accent 1" w:semiHidden="0" w:uiPriority="70" w:unhideWhenUsed="0"/>
-    <w:lsdException w:name="Colorful Shading Accent 1" w:semiHidden="0" w:uiPriority="71" w:unhideWhenUsed="0"/>
-    <w:lsdException w:name="Colorful List Accent 1" w:semiHidden="0" w:uiPriority="72" w:unhideWhenUsed="0"/>
-    <w:lsdException w:name="Colorful Grid Accent 1" w:semiHidden="0" w:uiPriority="73" w:unhideWhenUsed="0"/>
-    <w:lsdException w:name="Light Shading Accent 2" w:semiHidden="0" w:uiPriority="60" w:unhideWhenUsed="0"/>
-    <w:lsdException w:name="Light List Accent 2" w:semiHidden="0" w:uiPriority="61" w:unhideWhenUsed="0"/>
-    <w:lsdException w:name="Light Grid Accent 2" w:semiHidden="0" w:uiPriority="62" w:unhideWhenUsed="0"/>
-    <w:lsdException w:name="Medium Shading 1 Accent 2" w:semiHidden="0" w:uiPriority="63" w:unhideWhenUsed="0"/>
-    <w:lsdException w:name="Medium Shading 2 Accent 2" w:semiHidden="0" w:uiPriority="64" w:unhideWhenUsed="0"/>
-    <w:lsdException w:name="Medium List 1 Accent 2" w:semiHidden="0" w:uiPriority="65" w:unhideWhenUsed="0"/>
-    <w:lsdException w:name="Medium List 2 Accent 2" w:semiHidden="0" w:uiPriority="66" w:unhideWhenUsed="0"/>
-    <w:lsdException w:name="Medium Grid 1 Accent 2" w:semiHidden="0" w:uiPriority="67" w:unhideWhenUsed="0"/>
-    <w:lsdException w:name="Medium Grid 2 Accent 2" w:semiHidden="0" w:uiPriority="68" w:unhideWhenUsed="0"/>
-    <w:lsdException w:name="Medium Grid 3 Accent 2" w:semiHidden="0" w:uiPriority="69" w:unhideWhenUsed="0"/>
-    <w:lsdException w:name="Dark List Accent 2" w:semiHidden="0" w:uiPriority="70" w:unhideWhenUsed="0"/>
-    <w:lsdException w:name="Colorful Shading Accent 2" w:semiHidden="0" w:uiPriority="71" w:unhideWhenUsed="0"/>
-    <w:lsdException w:name="Colorful List Accent 2" w:semiHidden="0" w:uiPriority="72" w:unhideWhenUsed="0"/>
-    <w:lsdException w:name="Colorful Grid Accent 2" w:semiHidden="0" w:uiPriority="73" w:unhideWhenUsed="0"/>
-    <w:lsdException w:name="Light Shading Accent 3" w:semiHidden="0" w:uiPriority="60" w:unhideWhenUsed="0"/>
-    <w:lsdException w:name="Light List Accent 3" w:semiHidden="0" w:uiPriority="61" w:unhideWhenUsed="0"/>
-    <w:lsdException w:name="Light Grid Accent 3" w:semiHidden="0" w:uiPriority="62" w:unhideWhenUsed="0"/>
-    <w:lsdException w:name="Medium Shading 1 Accent 3" w:semiHidden="0" w:uiPriority="63" w:unhideWhenUsed="0"/>
-    <w:lsdException w:name="Medium Shading 2 Accent 3" w:semiHidden="0" w:uiPriority="64" w:unhideWhenUsed="0"/>
-    <w:lsdException w:name="Medium List 1 Accent 3" w:semiHidden="0" w:uiPriority="65" w:unhideWhenUsed="0"/>
-    <w:lsdException w:name="Medium List 2 Accent 3" w:semiHidden="0" w:uiPriority="66" w:unhideWhenUsed="0"/>
-    <w:lsdException w:name="Medium Grid 1 Accent 3" w:semiHidden="0" w:uiPriority="67" w:unhideWhenUsed="0"/>
-    <w:lsdException w:name="Medium Grid 2 Accent 3" w:semiHidden="0" w:uiPriority="68" w:unhideWhenUsed="0"/>
-    <w:lsdException w:name="Medium Grid 3 Accent 3" w:semiHidden="0" w:uiPriority="69" w:unhideWhenUsed="0"/>
-    <w:lsdException w:name="Dark List Accent 3" w:semiHidden="0" w:uiPriority="70" w:unhideWhenUsed="0"/>
-    <w:lsdException w:name="Colorful Shading Accent 3" w:semiHidden="0" w:uiPriority="71" w:unhideWhenUsed="0"/>
-    <w:lsdException w:name="Colorful List Accent 3" w:semiHidden="0" w:uiPriority="72" w:unhideWhenUsed="0"/>
-    <w:lsdException w:name="Colorful Grid Accent 3" w:semiHidden="0" w:uiPriority="73" w:unhideWhenUsed="0"/>
-    <w:lsdException w:name="Light Shading Accent 4" w:semiHidden="0" w:uiPriority="60" w:unhideWhenUsed="0"/>
-    <w:lsdException w:name="Light List Accent 4" w:semiHidden="0" w:uiPriority="61" w:unhideWhenUsed="0"/>
-    <w:lsdException w:name="Light Grid Accent 4" w:semiHidden="0" w:uiPriority="62" w:unhideWhenUsed="0"/>
-    <w:lsdException w:name="Medium Shading 1 Accent 4" w:semiHidden="0" w:uiPriority="63" w:unhideWhenUsed="0"/>
-    <w:lsdException w:name="Medium Shading 2 Accent 4" w:semiHidden="0" w:uiPriority="64" w:unhideWhenUsed="0"/>
-    <w:lsdException w:name="Medium List 1 Accent 4" w:semiHidden="0" w:uiPriority="65" w:unhideWhenUsed="0"/>
-    <w:lsdException w:name="Medium List 2 Accent 4" w:semiHidden="0" w:uiPriority="66" w:unhideWhenUsed="0"/>
-    <w:lsdException w:name="Medium Grid 1 Accent 4" w:semiHidden="0" w:uiPriority="67" w:unhideWhenUsed="0"/>
-    <w:lsdException w:name="Medium Grid 2 Accent 4" w:semiHidden="0" w:uiPriority="68" w:unhideWhenUsed="0"/>
-    <w:lsdException w:name="Medium Grid 3 Accent 4" w:semiHidden="0" w:uiPriority="69" w:unhideWhenUsed="0"/>
-    <w:lsdException w:name="Dark List Accent 4" w:semiHidden="0" w:uiPriority="70" w:unhideWhenUsed="0"/>
-    <w:lsdException w:name="Colorful Shading Accent 4" w:semiHidden="0" w:uiPriority="71" w:unhideWhenUsed="0"/>
-    <w:lsdException w:name="Colorful List Accent 4" w:semiHidden="0" w:uiPriority="72" w:unhideWhenUsed="0"/>
-    <w:lsdException w:name="Colorful Grid Accent 4" w:semiHidden="0" w:uiPriority="73" w:unhideWhenUsed="0"/>
-    <w:lsdException w:name="Light Shading Accent 5" w:semiHidden="0" w:uiPriority="60" w:unhideWhenUsed="0"/>
-    <w:lsdException w:name="Light List Accent 5" w:semiHidden="0" w:uiPriority="61" w:unhideWhenUsed="0"/>
-    <w:lsdException w:name="Light Grid Accent 5" w:semiHidden="0" w:uiPriority="62" w:unhideWhenUsed="0"/>
-    <w:lsdException w:name="Medium Shading 1 Accent 5" w:semiHidden="0" w:uiPriority="63" w:unhideWhenUsed="0"/>
-    <w:lsdException w:name="Medium Shading 2 Accent 5" w:semiHidden="0" w:uiPriority="64" w:unhideWhenUsed="0"/>
-    <w:lsdException w:name="Medium List 1 Accent 5" w:semiHidden="0" w:uiPriority="65" w:unhideWhenUsed="0"/>
-    <w:lsdException w:name="Medium List 2 Accent 5" w:semiHidden="0" w:uiPriority="66" w:unhideWhenUsed="0"/>
-    <w:lsdException w:name="Medium Grid 1 Accent 5" w:semiHidden="0" w:uiPriority="67" w:unhideWhenUsed="0"/>
-    <w:lsdException w:name="Medium Grid 2 Accent 5" w:semiHidden="0" w:uiPriority="68" w:unhideWhenUsed="0"/>
-    <w:lsdException w:name="Medium Grid 3 Accent 5" w:semiHidden="0" w:uiPriority="69" w:unhideWhenUsed="0"/>
-    <w:lsdException w:name="Dark List Accent 5" w:semiHidden="0" w:uiPriority="70" w:unhideWhenUsed="0"/>
-    <w:lsdException w:name="Colorful Shading Accent 5" w:semiHidden="0" w:uiPriority="71" w:unhideWhenUsed="0"/>
-    <w:lsdException w:name="Colorful List Accent 5" w:semiHidden="0" w:uiPriority="72" w:unhideWhenUsed="0"/>
-    <w:lsdException w:name="Colorful Grid Accent 5" w:semiHidden="0" w:uiPriority="73" w:unhideWhenUsed="0"/>
-    <w:lsdException w:name="Light Shading Accent 6" w:semiHidden="0" w:uiPriority="60" w:unhideWhenUsed="0"/>
-    <w:lsdException w:name="Light List Accent 6" w:semiHidden="0" w:uiPriority="61" w:unhideWhenUsed="0"/>
-    <w:lsdException w:name="Light Grid Accent 6" w:semiHidden="0" w:uiPriority="62" w:unhideWhenUsed="0"/>
-    <w:lsdException w:name="Medium Shading 1 Accent 6" w:semiHidden="0" w:uiPriority="63" w:unhideWhenUsed="0"/>
-    <w:lsdException w:name="Medium Shading 2 Accent 6" w:semiHidden="0" w:uiPriority="64" w:unhideWhenUsed="0"/>
-    <w:lsdException w:name="Medium List 1 Accent 6" w:semiHidden="0" w:uiPriority="65" w:unhideWhenUsed="0"/>
-    <w:lsdException w:name="Medium List 2 Accent 6" w:semiHidden="0" w:uiPriority="66" w:unhideWhenUsed="0"/>
-    <w:lsdException w:name="Medium Grid 1 Accent 6" w:semiHidden="0" w:uiPriority="67" w:unhideWhenUsed="0"/>
-    <w:lsdException w:name="Medium Grid 2 Accent 6" w:semiHidden="0" w:uiPriority="68" w:unhideWhenUsed="0"/>
-    <w:lsdException w:name="Medium Grid 3 Accent 6" w:semiHidden="0" w:uiPriority="69" w:unhideWhenUsed="0"/>
-    <w:lsdException w:name="Dark List Accent 6" w:semiHidden="0" w:uiPriority="70" w:unhideWhenUsed="0"/>
-    <w:lsdException w:name="Colorful Shading Accent 6" w:semiHidden="0" w:uiPriority="71" w:unhideWhenUsed="0"/>
-    <w:lsdException w:name="Colorful List Accent 6" w:semiHidden="0" w:uiPriority="72" w:unhideWhenUsed="0"/>
-    <w:lsdException w:name="Colorful Grid Accent 6" w:semiHidden="0" w:uiPriority="73" w:unhideWhenUsed="0"/>
-    <w:lsdException w:name="Subtle Emphasis" w:semiHidden="0" w:uiPriority="19" w:unhideWhenUsed="0" w:qFormat="1"/>
-    <w:lsdException w:name="Intense Emphasis" w:semiHidden="0" w:uiPriority="21" w:unhideWhenUsed="0" w:qFormat="1"/>
-    <w:lsdException w:name="Subtle Reference" w:semiHidden="0" w:uiPriority="31" w:unhideWhenUsed="0" w:qFormat="1"/>
-    <w:lsdException w:name="Intense Reference" w:semiHidden="0" w:uiPriority="32" w:unhideWhenUsed="0" w:qFormat="1"/>
-    <w:lsdException w:name="Book Title" w:semiHidden="0" w:uiPriority="33" w:unhideWhenUsed="0" w:qFormat="1"/>
-    <w:lsdException w:name="Bibliography" w:uiPriority="37"/>
-    <w:lsdException w:name="TOC Heading" w:uiPriority="39" w:qFormat="1"/>
-  </w:latentStyles>
-  <w:style w:type="paragraph" w:default="1" w:styleId="Normal">
-    <w:name w:val="Normal"/>
-    <w:qFormat/>
-    <w:rsid w:val="00FA337D"/>
-    <w:rPr>
-      <w:rFonts w:eastAsiaTheme="minorEastAsia"/>
-      <w:lang w:val="en-US"/>
-    </w:rPr>
-  </w:style>
-  <w:style w:type="paragraph" w:styleId="Heading3">
-    <w:name w:val="heading 3"/>
-    <w:basedOn w:val="Normal"/>
-    <w:next w:val="Normal"/>
-    <w:link w:val="Heading3Char"/>
-    <w:uiPriority w:val="9"/>
-    <w:unhideWhenUsed/>
-    <w:qFormat/>
-    <w:rsid w:val="00FA337D"/>
-    <w:pPr>
-      <w:keepNext/>
-      <w:keepLines/>
-      <w:spacing w:before="200" w:after="0"/>
-      <w:outlineLvl w:val="2"/>
-    </w:pPr>
-    <w:rPr>
-      <w:rFonts w:asciiTheme="majorHAnsi" w:eastAsiaTheme="majorEastAsia" w:hAnsiTheme="majorHAnsi" w:cstheme="majorBidi"/>
-      <w:b/>
-      <w:bCs/>
-      <w:color w:val="4F81BD" w:themeColor="accent1"/>
-    </w:rPr>
-  </w:style>
-  <w:style w:type="paragraph" w:styleId="Heading4">
-    <w:name w:val="heading 4"/>
-    <w:basedOn w:val="Normal"/>
-    <w:next w:val="Normal"/>
-    <w:link w:val="Heading4Char"/>
-    <w:uiPriority w:val="9"/>
-    <w:unhideWhenUsed/>
-    <w:rsid w:val="00FA337D"/>
-    <w:pPr>
-      <w:keepNext/>
-      <w:keepLines/>
-      <w:spacing w:before="200" w:after="0" w:line="360" w:lineRule="auto"/>
-      <w:jc w:val="both"/>
-      <w:outlineLvl w:val="3"/>
-    </w:pPr>
-    <w:rPr>
-      <w:rFonts w:asciiTheme="majorHAnsi" w:eastAsiaTheme="majorEastAsia" w:hAnsiTheme="majorHAnsi" w:cstheme="majorBidi"/>
-      <w:b/>
-      <w:bCs/>
-      <w:i/>
-      <w:iCs/>
-      <w:color w:val="4F81BD" w:themeColor="accent1"/>
-      <w:sz w:val="24"/>
-    </w:rPr>
-  </w:style>
-  <w:style w:type="character" w:default="1" w:styleId="DefaultParagraphFont">
-    <w:name w:val="Default Paragraph Font"/>
-    <w:uiPriority w:val="1"/>
-    <w:semiHidden/>
     <w:unhideWhenUsed/>
   </w:style>
   <w:style w:type="table" w:default="1" w:styleId="TableNormal">

</xml_diff>